<commit_message>
MAJ du template Word
</commit_message>
<xml_diff>
--- a/Documents/Documentation/3_Plan_assurance_qualite/Plan_assurance_qualite_V2.docx
+++ b/Documents/Documentation/3_Plan_assurance_qualite/Plan_assurance_qualite_V2.docx
@@ -325,15 +325,8 @@
           <w:rFonts w:ascii="Century Gothic" w:hAnsi="Century Gothic" w:cs="Aharoni"/>
         </w:rPr>
         <w:tab/>
-      </w:r>
-      <w:proofErr w:type="spellStart"/>
-      <w:r>
-        <w:rPr>
-          <w:rFonts w:ascii="Century Gothic" w:hAnsi="Century Gothic" w:cs="Aharoni"/>
-        </w:rPr>
         <w:t>WavContact</w:t>
       </w:r>
-      <w:proofErr w:type="spellEnd"/>
     </w:p>
     <w:p>
       <w:pPr>
@@ -369,19 +362,11 @@
         </w:rPr>
         <w:tab/>
       </w:r>
-      <w:proofErr w:type="spellStart"/>
       <w:r>
         <w:rPr>
           <w:rFonts w:ascii="Century Gothic" w:hAnsi="Century Gothic" w:cs="Aharoni"/>
         </w:rPr>
-        <w:t>Waview</w:t>
-      </w:r>
-      <w:proofErr w:type="spellEnd"/>
-      <w:r>
-        <w:rPr>
-          <w:rFonts w:ascii="Century Gothic" w:hAnsi="Century Gothic" w:cs="Aharoni"/>
-        </w:rPr>
-        <w:t xml:space="preserve"> SNC</w:t>
+        <w:t>Waview SNC</w:t>
       </w:r>
     </w:p>
     <w:p>
@@ -4878,22 +4863,22 @@
         <w:pStyle w:val="Titre1"/>
       </w:pPr>
       <w:bookmarkStart w:id="6" w:name="_Toc86927457"/>
-      <w:bookmarkStart w:id="7" w:name="_Toc335011127"/>
-      <w:bookmarkStart w:id="8" w:name="_Toc335037106"/>
-      <w:bookmarkStart w:id="9" w:name="_Toc335043768"/>
-      <w:bookmarkStart w:id="10" w:name="_Toc335045588"/>
-      <w:bookmarkStart w:id="11" w:name="_Toc335101230"/>
-      <w:bookmarkStart w:id="12" w:name="_Toc335134944"/>
-      <w:bookmarkStart w:id="13" w:name="_Toc335135104"/>
-      <w:bookmarkStart w:id="14" w:name="_Toc335135210"/>
-      <w:bookmarkStart w:id="15" w:name="_Toc351955295"/>
-      <w:bookmarkStart w:id="16" w:name="_Toc96416342"/>
+      <w:bookmarkStart w:id="7" w:name="_Toc96416342"/>
+      <w:bookmarkStart w:id="8" w:name="_Toc335011127"/>
+      <w:bookmarkStart w:id="9" w:name="_Toc335037106"/>
+      <w:bookmarkStart w:id="10" w:name="_Toc335043768"/>
+      <w:bookmarkStart w:id="11" w:name="_Toc335045588"/>
+      <w:bookmarkStart w:id="12" w:name="_Toc335101230"/>
+      <w:bookmarkStart w:id="13" w:name="_Toc335134944"/>
+      <w:bookmarkStart w:id="14" w:name="_Toc335135104"/>
+      <w:bookmarkStart w:id="15" w:name="_Toc335135210"/>
+      <w:bookmarkStart w:id="16" w:name="_Toc351955295"/>
       <w:r>
         <w:lastRenderedPageBreak/>
         <w:t>Historique des modifications</w:t>
       </w:r>
       <w:bookmarkEnd w:id="6"/>
-      <w:bookmarkEnd w:id="16"/>
+      <w:bookmarkEnd w:id="7"/>
     </w:p>
     <w:tbl>
       <w:tblPr>
@@ -5204,20 +5189,7 @@
               <w:cnfStyle w:val="000000000000" w:firstRow="0" w:lastRow="0" w:firstColumn="0" w:lastColumn="0" w:oddVBand="0" w:evenVBand="0" w:oddHBand="0" w:evenHBand="0" w:firstRowFirstColumn="0" w:firstRowLastColumn="0" w:lastRowFirstColumn="0" w:lastRowLastColumn="0"/>
             </w:pPr>
             <w:r>
-              <w:t>« </w:t>
-            </w:r>
-            <w:proofErr w:type="spellStart"/>
-            <w:proofErr w:type="gramStart"/>
-            <w:r>
-              <w:t>aaaa</w:t>
-            </w:r>
-            <w:proofErr w:type="gramEnd"/>
-            <w:r>
-              <w:t>_mm_jj_Nom_du_fichier</w:t>
-            </w:r>
-            <w:proofErr w:type="spellEnd"/>
-            <w:r>
-              <w:t> »</w:t>
+              <w:t>« aaaa_mm_jj_Nom_du_fichier »</w:t>
             </w:r>
           </w:p>
           <w:p>
@@ -5230,15 +5202,7 @@
               <w:cnfStyle w:val="000000000000" w:firstRow="0" w:lastRow="0" w:firstColumn="0" w:lastColumn="0" w:oddVBand="0" w:evenVBand="0" w:oddHBand="0" w:evenHBand="0" w:firstRowFirstColumn="0" w:firstRowLastColumn="0" w:lastRowFirstColumn="0" w:lastRowLastColumn="0"/>
             </w:pPr>
             <w:r>
-              <w:t>« </w:t>
-            </w:r>
-            <w:proofErr w:type="spellStart"/>
-            <w:r>
-              <w:t>Nom_du_dossier</w:t>
-            </w:r>
-            <w:proofErr w:type="spellEnd"/>
-            <w:r>
-              <w:t> »</w:t>
+              <w:t>« Nom_du_dossier »</w:t>
             </w:r>
           </w:p>
         </w:tc>
@@ -5507,6 +5471,12 @@
                 <w:rFonts w:ascii="Century Gothic" w:hAnsi="Century Gothic" w:cs="Aharoni"/>
               </w:rPr>
             </w:pPr>
+            <w:r>
+              <w:rPr>
+                <w:rFonts w:ascii="Century Gothic" w:hAnsi="Century Gothic" w:cs="Aharoni"/>
+              </w:rPr>
+              <w:t>28.02.2022</w:t>
+            </w:r>
           </w:p>
         </w:tc>
         <w:tc>
@@ -5522,6 +5492,12 @@
                 <w:rFonts w:ascii="Century Gothic" w:hAnsi="Century Gothic" w:cs="Aharoni"/>
               </w:rPr>
             </w:pPr>
+            <w:r>
+              <w:rPr>
+                <w:rFonts w:ascii="Century Gothic" w:hAnsi="Century Gothic" w:cs="Aharoni"/>
+              </w:rPr>
+              <w:t>Mise à jour des styles des textes</w:t>
+            </w:r>
           </w:p>
         </w:tc>
         <w:tc>
@@ -5537,6 +5513,12 @@
                 <w:rFonts w:ascii="Century Gothic" w:hAnsi="Century Gothic" w:cs="Aharoni"/>
               </w:rPr>
             </w:pPr>
+            <w:r>
+              <w:rPr>
+                <w:rFonts w:ascii="Century Gothic" w:hAnsi="Century Gothic" w:cs="Aharoni"/>
+              </w:rPr>
+              <w:t>22 et 23</w:t>
+            </w:r>
           </w:p>
         </w:tc>
       </w:tr>
@@ -5566,7 +5548,6 @@
         <w:lastRenderedPageBreak/>
         <w:t>But, domaine d’application et responsabilités</w:t>
       </w:r>
-      <w:bookmarkEnd w:id="7"/>
       <w:bookmarkEnd w:id="8"/>
       <w:bookmarkEnd w:id="9"/>
       <w:bookmarkEnd w:id="10"/>
@@ -5575,6 +5556,7 @@
       <w:bookmarkEnd w:id="13"/>
       <w:bookmarkEnd w:id="14"/>
       <w:bookmarkEnd w:id="15"/>
+      <w:bookmarkEnd w:id="16"/>
       <w:bookmarkEnd w:id="17"/>
     </w:p>
     <w:p>
@@ -5613,11 +5595,9 @@
       <w:r>
         <w:t xml:space="preserve">Les dispositions précises prises pour atteindre la qualité du projet </w:t>
       </w:r>
-      <w:proofErr w:type="spellStart"/>
       <w:r>
         <w:t>WavContact</w:t>
       </w:r>
-      <w:proofErr w:type="spellEnd"/>
       <w:r>
         <w:t xml:space="preserve"> sont décrites dans ce Plan d'Assurance Qualité</w:t>
       </w:r>
@@ -5670,13 +5650,8 @@
       <w:r>
         <w:t xml:space="preserve">Notre projet </w:t>
       </w:r>
-      <w:proofErr w:type="spellStart"/>
-      <w:r>
-        <w:t>WavContact</w:t>
-      </w:r>
-      <w:proofErr w:type="spellEnd"/>
-      <w:r>
-        <w:t xml:space="preserve"> est </w:t>
+      <w:r>
+        <w:t xml:space="preserve">WavContact est </w:t>
       </w:r>
       <w:r>
         <w:t xml:space="preserve">composé </w:t>
@@ -5697,15 +5672,7 @@
         <w:t>une application C#</w:t>
       </w:r>
       <w:r>
-        <w:t xml:space="preserve"> qui permettra à </w:t>
-      </w:r>
-      <w:proofErr w:type="spellStart"/>
-      <w:r>
-        <w:t>Waview</w:t>
-      </w:r>
-      <w:proofErr w:type="spellEnd"/>
-      <w:r>
-        <w:t xml:space="preserve"> de communiquer facilement avec ses clients. Elle a pour objectif également de faciliter l’envoi des documents administratifs, de communiquer, de choisir des lieux de tournage</w:t>
+        <w:t xml:space="preserve"> qui permettra à Waview de communiquer facilement avec ses clients. Elle a pour objectif également de faciliter l’envoi des documents administratifs, de communiquer, de choisir des lieux de tournage</w:t>
       </w:r>
       <w:r>
         <w:t>,</w:t>
@@ -6890,16 +6857,11 @@
         <w:pStyle w:val="Enum-Titre3"/>
       </w:pPr>
       <w:r>
-        <w:t xml:space="preserve">La modélisation de BDD </w:t>
-      </w:r>
-      <w:proofErr w:type="spellStart"/>
-      <w:r>
-        <w:t>WavC</w:t>
+        <w:t>La modélisation de BDD WavC</w:t>
       </w:r>
       <w:r>
         <w:t>om</w:t>
       </w:r>
-      <w:proofErr w:type="spellEnd"/>
       <w:r>
         <w:t xml:space="preserve"> se trouvant dans le dossier Modélisation qui est référencé sous le nom BDD_WavCo</w:t>
       </w:r>
@@ -6915,15 +6877,7 @@
         <w:pStyle w:val="Enum-Titre3"/>
       </w:pPr>
       <w:r>
-        <w:t xml:space="preserve">La modélisation de BDD </w:t>
-      </w:r>
-      <w:proofErr w:type="spellStart"/>
-      <w:r>
-        <w:t>WavMap</w:t>
-      </w:r>
-      <w:proofErr w:type="spellEnd"/>
-      <w:r>
-        <w:t xml:space="preserve"> se trouvant dans le dossier Modélisation qui est référencé sous le nom BDD_WavMap_VXXX.pdf</w:t>
+        <w:t>La modélisation de BDD WavMap se trouvant dans le dossier Modélisation qui est référencé sous le nom BDD_WavMap_VXXX.pdf</w:t>
       </w:r>
     </w:p>
     <w:p>
@@ -6968,24 +6922,14 @@
       <w:r>
         <w:t xml:space="preserve">Le </w:t>
       </w:r>
-      <w:proofErr w:type="spellStart"/>
       <w:r>
         <w:t>p</w:t>
       </w:r>
       <w:r>
         <w:t>roduct</w:t>
       </w:r>
-      <w:proofErr w:type="spellEnd"/>
-      <w:r>
-        <w:t xml:space="preserve"> </w:t>
-      </w:r>
-      <w:proofErr w:type="spellStart"/>
-      <w:r>
-        <w:t>backlog</w:t>
-      </w:r>
-      <w:proofErr w:type="spellEnd"/>
-      <w:r>
-        <w:t xml:space="preserve"> </w:t>
+      <w:r>
+        <w:t xml:space="preserve"> backlog </w:t>
       </w:r>
       <w:r>
         <w:t xml:space="preserve">qui </w:t>
@@ -7015,13 +6959,8 @@
         <w:t>L</w:t>
       </w:r>
       <w:r>
-        <w:t xml:space="preserve">e sprint </w:t>
-      </w:r>
-      <w:proofErr w:type="spellStart"/>
-      <w:r>
-        <w:t>backlog</w:t>
-      </w:r>
-      <w:proofErr w:type="spellEnd"/>
+        <w:t>e sprint backlog</w:t>
+      </w:r>
       <w:r>
         <w:t xml:space="preserve"> qui</w:t>
       </w:r>
@@ -7187,13 +7126,8 @@
         <w:t xml:space="preserve"> sous </w:t>
       </w:r>
       <w:r>
-        <w:t xml:space="preserve">le nom </w:t>
-      </w:r>
-      <w:proofErr w:type="spellStart"/>
-      <w:r>
-        <w:t>ReunionAXXX</w:t>
-      </w:r>
-      <w:proofErr w:type="spellEnd"/>
+        <w:t>le nom ReunionAXXX</w:t>
+      </w:r>
     </w:p>
     <w:p>
       <w:pPr>
@@ -7220,7 +7154,6 @@
       <w:r>
         <w:t xml:space="preserve">référencés sous le nom </w:t>
       </w:r>
-      <w:proofErr w:type="spellStart"/>
       <w:r>
         <w:t>aaaa_</w:t>
       </w:r>
@@ -7239,7 +7172,6 @@
       <w:r>
         <w:t>PV</w:t>
       </w:r>
-      <w:proofErr w:type="spellEnd"/>
     </w:p>
     <w:p>
       <w:pPr>
@@ -7478,23 +7410,7 @@
         <w:tab/>
       </w:r>
       <w:r>
-        <w:t>« </w:t>
-      </w:r>
-      <w:proofErr w:type="spellStart"/>
-      <w:r>
-        <w:t>Unified</w:t>
-      </w:r>
-      <w:proofErr w:type="spellEnd"/>
-      <w:r>
-        <w:t xml:space="preserve"> Modeling </w:t>
-      </w:r>
-      <w:proofErr w:type="spellStart"/>
-      <w:r>
-        <w:t>Language</w:t>
-      </w:r>
-      <w:proofErr w:type="spellEnd"/>
-      <w:r>
-        <w:t> » notation standard pour la</w:t>
+        <w:t>« Unified Modeling Language » notation standard pour la</w:t>
       </w:r>
       <w:r>
         <w:t xml:space="preserve"> m</w:t>
@@ -7515,15 +7431,7 @@
         <w:tab/>
       </w:r>
       <w:r>
-        <w:t>« </w:t>
-      </w:r>
-      <w:proofErr w:type="spellStart"/>
-      <w:r>
-        <w:t>Unified</w:t>
-      </w:r>
-      <w:proofErr w:type="spellEnd"/>
-      <w:r>
-        <w:t xml:space="preserve"> Process » processus de développement de logiciel</w:t>
+        <w:t>« Unified Process » processus de développement de logiciel</w:t>
       </w:r>
       <w:r>
         <w:t>s</w:t>
@@ -7747,11 +7655,9 @@
       <w:r>
         <w:t> </w:t>
       </w:r>
-      <w:proofErr w:type="spellStart"/>
       <w:r>
         <w:t>Owner</w:t>
       </w:r>
-      <w:proofErr w:type="spellEnd"/>
       <w:r>
         <w:t> </w:t>
       </w:r>
@@ -7813,15 +7719,7 @@
         <w:tab/>
       </w:r>
       <w:r>
-        <w:t xml:space="preserve">Product </w:t>
-      </w:r>
-      <w:proofErr w:type="spellStart"/>
-      <w:r>
-        <w:t>Owner</w:t>
-      </w:r>
-      <w:proofErr w:type="spellEnd"/>
-      <w:r>
-        <w:t xml:space="preserve">, </w:t>
+        <w:t xml:space="preserve">Product Owner, </w:t>
       </w:r>
       <w:r>
         <w:t>informaticien</w:t>
@@ -9782,13 +9680,8 @@
               <w:ind w:left="743" w:hanging="425"/>
             </w:pPr>
             <w:r>
-              <w:t xml:space="preserve">Product </w:t>
-            </w:r>
-            <w:proofErr w:type="spellStart"/>
-            <w:r>
-              <w:t>backlog</w:t>
-            </w:r>
-            <w:proofErr w:type="spellEnd"/>
+              <w:t>Product backlog</w:t>
+            </w:r>
           </w:p>
         </w:tc>
       </w:tr>
@@ -10281,16 +10174,16 @@
       <w:pPr>
         <w:pStyle w:val="Titre3"/>
       </w:pPr>
-      <w:bookmarkStart w:id="220" w:name="_Toc335043792"/>
-      <w:bookmarkStart w:id="221" w:name="_Toc335045612"/>
-      <w:bookmarkStart w:id="222" w:name="_Toc335101254"/>
-      <w:bookmarkStart w:id="223" w:name="_Toc335134968"/>
-      <w:bookmarkStart w:id="224" w:name="_Toc335135128"/>
-      <w:bookmarkStart w:id="225" w:name="_Toc96416377"/>
+      <w:bookmarkStart w:id="220" w:name="_Toc96416377"/>
+      <w:bookmarkStart w:id="221" w:name="_Toc335043792"/>
+      <w:bookmarkStart w:id="222" w:name="_Toc335045612"/>
+      <w:bookmarkStart w:id="223" w:name="_Toc335101254"/>
+      <w:bookmarkStart w:id="224" w:name="_Toc335134968"/>
+      <w:bookmarkStart w:id="225" w:name="_Toc335135128"/>
       <w:r>
         <w:t>Identification des documents</w:t>
       </w:r>
-      <w:bookmarkEnd w:id="225"/>
+      <w:bookmarkEnd w:id="220"/>
     </w:p>
     <w:p>
       <w:pPr>
@@ -10374,35 +10267,28 @@
         <w:pStyle w:val="Enum-Titre1"/>
       </w:pPr>
       <w:r>
-        <w:t xml:space="preserve">Fichier sans date : </w:t>
-      </w:r>
-      <w:proofErr w:type="spellStart"/>
+        <w:t>Fichier sans date : Nom_du_fichier</w:t>
+      </w:r>
+      <w:r>
+        <w:t>,</w:t>
+      </w:r>
+    </w:p>
+    <w:p>
+      <w:pPr>
+        <w:pStyle w:val="Enum-Titre1"/>
+      </w:pPr>
+      <w:r>
+        <w:t xml:space="preserve">Fichier avec date (comme PV) : </w:t>
+      </w:r>
+      <w:r>
+        <w:t>aaaa_mm_jj</w:t>
+      </w:r>
+      <w:r>
+        <w:t>_</w:t>
+      </w:r>
       <w:r>
         <w:t>Nom_du_fichier</w:t>
       </w:r>
-      <w:proofErr w:type="spellEnd"/>
-      <w:r>
-        <w:t>,</w:t>
-      </w:r>
-    </w:p>
-    <w:p>
-      <w:pPr>
-        <w:pStyle w:val="Enum-Titre1"/>
-      </w:pPr>
-      <w:r>
-        <w:t xml:space="preserve">Fichier avec date (comme PV) : </w:t>
-      </w:r>
-      <w:proofErr w:type="spellStart"/>
-      <w:r>
-        <w:t>aaaa_mm_jj</w:t>
-      </w:r>
-      <w:r>
-        <w:t>_</w:t>
-      </w:r>
-      <w:r>
-        <w:t>Nom_du_fichier</w:t>
-      </w:r>
-      <w:proofErr w:type="spellEnd"/>
       <w:r>
         <w:t>.</w:t>
       </w:r>
@@ -10437,22 +10323,13 @@
         <w:pStyle w:val="Text-st"/>
       </w:pPr>
       <w:r>
-        <w:t xml:space="preserve">Les typages des dossiers sont comme </w:t>
-      </w:r>
-      <w:proofErr w:type="spellStart"/>
-      <w:r>
-        <w:t>suits</w:t>
-      </w:r>
-      <w:proofErr w:type="spellEnd"/>
-      <w:r>
-        <w:t xml:space="preserve"> : </w:t>
+        <w:t xml:space="preserve">Les typages des dossiers sont comme suits : </w:t>
       </w:r>
     </w:p>
     <w:p>
       <w:pPr>
         <w:pStyle w:val="Enum-Titre1"/>
       </w:pPr>
-      <w:proofErr w:type="spellStart"/>
       <w:r>
         <w:t>Nom</w:t>
       </w:r>
@@ -10468,7 +10345,6 @@
       <w:r>
         <w:t>dossier</w:t>
       </w:r>
-      <w:proofErr w:type="spellEnd"/>
       <w:r>
         <w:t>.</w:t>
       </w:r>
@@ -11442,7 +11318,13 @@
               <w:spacing w:after="0"/>
             </w:pPr>
             <w:r>
-              <w:t>Retrait : Gauche : 0.42 cm</w:t>
+              <w:t>Retrait : Gauche : 0.</w:t>
+            </w:r>
+            <w:r>
+              <w:t>5</w:t>
+            </w:r>
+            <w:r>
+              <w:t xml:space="preserve"> cm</w:t>
             </w:r>
           </w:p>
           <w:p>
@@ -11487,7 +11369,7 @@
         <w:tblLook w:val="04A0" w:firstRow="1" w:lastRow="0" w:firstColumn="1" w:lastColumn="0" w:noHBand="0" w:noVBand="1"/>
       </w:tblPr>
       <w:tblGrid>
-        <w:gridCol w:w="1696"/>
+        <w:gridCol w:w="1925"/>
         <w:gridCol w:w="3732"/>
         <w:gridCol w:w="3733"/>
       </w:tblGrid>
@@ -11556,7 +11438,13 @@
               <w:spacing w:after="0"/>
             </w:pPr>
             <w:r>
-              <w:t>Retrait : Gauche : 0.85 cm</w:t>
+              <w:t xml:space="preserve">Retrait : Gauche : </w:t>
+            </w:r>
+            <w:r>
+              <w:t>1.0</w:t>
+            </w:r>
+            <w:r>
+              <w:t xml:space="preserve"> cm</w:t>
             </w:r>
           </w:p>
           <w:p>
@@ -11635,6 +11523,12 @@
               <w:t>Taille : 12 pt</w:t>
             </w:r>
           </w:p>
+          <w:p>
+            <w:pPr>
+              <w:pStyle w:val="Text-st"/>
+              <w:spacing w:after="0"/>
+            </w:pPr>
+          </w:p>
         </w:tc>
         <w:tc>
           <w:tcPr>
@@ -11690,7 +11584,21 @@
                 <w:b/>
                 <w:bCs/>
               </w:rPr>
-              <w:t>Texte-st Titre2</w:t>
+              <w:t>Texte-st</w:t>
+            </w:r>
+            <w:r>
+              <w:rPr>
+                <w:b/>
+                <w:bCs/>
+              </w:rPr>
+              <w:t>_</w:t>
+            </w:r>
+            <w:r>
+              <w:rPr>
+                <w:b/>
+                <w:bCs/>
+              </w:rPr>
+              <w:t>2</w:t>
             </w:r>
           </w:p>
         </w:tc>
@@ -11775,7 +11683,6 @@
                 <w:bCs/>
               </w:rPr>
             </w:pPr>
-            <w:proofErr w:type="spellStart"/>
             <w:r>
               <w:rPr>
                 <w:b/>
@@ -11783,13 +11690,19 @@
               </w:rPr>
               <w:t>Enum</w:t>
             </w:r>
-            <w:proofErr w:type="spellEnd"/>
             <w:r>
               <w:rPr>
                 <w:b/>
                 <w:bCs/>
               </w:rPr>
-              <w:t xml:space="preserve"> Titre 1</w:t>
+              <w:t>ération_</w:t>
+            </w:r>
+            <w:r>
+              <w:rPr>
+                <w:b/>
+                <w:bCs/>
+              </w:rPr>
+              <w:t>1</w:t>
             </w:r>
           </w:p>
         </w:tc>
@@ -11821,7 +11734,10 @@
               <w:spacing w:after="0"/>
             </w:pPr>
             <w:r>
-              <w:t>Puce : –</w:t>
+              <w:t xml:space="preserve">Puce : </w:t>
+            </w:r>
+            <w:r>
+              <w:t>– ou Numéro</w:t>
             </w:r>
           </w:p>
         </w:tc>
@@ -11900,7 +11816,6 @@
                 <w:bCs/>
               </w:rPr>
             </w:pPr>
-            <w:proofErr w:type="spellStart"/>
             <w:r>
               <w:rPr>
                 <w:b/>
@@ -11908,13 +11823,19 @@
               </w:rPr>
               <w:t>Enum</w:t>
             </w:r>
-            <w:proofErr w:type="spellEnd"/>
             <w:r>
               <w:rPr>
                 <w:b/>
                 <w:bCs/>
               </w:rPr>
-              <w:t xml:space="preserve"> Titre 2</w:t>
+              <w:t>ération_</w:t>
+            </w:r>
+            <w:r>
+              <w:rPr>
+                <w:b/>
+                <w:bCs/>
+              </w:rPr>
+              <w:t>2</w:t>
             </w:r>
           </w:p>
         </w:tc>
@@ -11930,9 +11851,6 @@
             <w:r>
               <w:t>Police : Century Gothic</w:t>
             </w:r>
-            <w:r>
-              <w:t>, gras</w:t>
-            </w:r>
           </w:p>
           <w:p>
             <w:pPr>
@@ -11949,7 +11867,10 @@
               <w:spacing w:after="0"/>
             </w:pPr>
             <w:r>
-              <w:t>Puce : –</w:t>
+              <w:t xml:space="preserve">Puce : </w:t>
+            </w:r>
+            <w:r>
+              <w:t>– ou Numéro</w:t>
             </w:r>
           </w:p>
         </w:tc>
@@ -11963,7 +11884,13 @@
               <w:spacing w:after="0"/>
             </w:pPr>
             <w:r>
-              <w:t>Retrait : Gauche : 0.5 cm</w:t>
+              <w:t xml:space="preserve">Retrait : Gauche : </w:t>
+            </w:r>
+            <w:r>
+              <w:t>1.2</w:t>
+            </w:r>
+            <w:r>
+              <w:t xml:space="preserve"> cm</w:t>
             </w:r>
           </w:p>
           <w:p>
@@ -12022,7 +11949,6 @@
                 <w:bCs/>
               </w:rPr>
             </w:pPr>
-            <w:proofErr w:type="spellStart"/>
             <w:r>
               <w:rPr>
                 <w:b/>
@@ -12030,13 +11956,19 @@
               </w:rPr>
               <w:t>Enum</w:t>
             </w:r>
-            <w:proofErr w:type="spellEnd"/>
             <w:r>
               <w:rPr>
                 <w:b/>
                 <w:bCs/>
               </w:rPr>
-              <w:t xml:space="preserve"> Titre 3</w:t>
+              <w:t>ération_</w:t>
+            </w:r>
+            <w:r>
+              <w:rPr>
+                <w:b/>
+                <w:bCs/>
+              </w:rPr>
+              <w:t>3</w:t>
             </w:r>
           </w:p>
         </w:tc>
@@ -12068,7 +12000,16 @@
               <w:spacing w:after="0"/>
             </w:pPr>
             <w:r>
-              <w:t>Puce : Numéro</w:t>
+              <w:t>Puce :</w:t>
+            </w:r>
+            <w:r>
+              <w:t xml:space="preserve"> –</w:t>
+            </w:r>
+            <w:r>
+              <w:t xml:space="preserve"> ou</w:t>
+            </w:r>
+            <w:r>
+              <w:t xml:space="preserve"> Numéro</w:t>
             </w:r>
           </w:p>
         </w:tc>
@@ -12082,7 +12023,13 @@
               <w:spacing w:after="0"/>
             </w:pPr>
             <w:r>
-              <w:t>Retrait : Gauche : 0.5 cm</w:t>
+              <w:t xml:space="preserve">Retrait : Gauche : </w:t>
+            </w:r>
+            <w:r>
+              <w:t>1.9</w:t>
+            </w:r>
+            <w:r>
+              <w:t xml:space="preserve"> cm</w:t>
             </w:r>
           </w:p>
           <w:p>
@@ -12131,15 +12078,26 @@
       <w:pPr>
         <w:pStyle w:val="Text-st"/>
       </w:pPr>
+    </w:p>
+    <w:p>
+      <w:pPr>
+        <w:pStyle w:val="Text-st"/>
+      </w:pPr>
       <w:r>
         <w:lastRenderedPageBreak/>
+        <w:t>Lorsque cela concerne du texte, celui-ci a comme valeur pour l’alignement « justifié ».</w:t>
+      </w:r>
+    </w:p>
+    <w:p>
+      <w:pPr>
+        <w:pStyle w:val="Text-st"/>
+      </w:pPr>
+      <w:r>
         <w:t xml:space="preserve">Un </w:t>
       </w:r>
-      <w:proofErr w:type="spellStart"/>
       <w:r>
         <w:t>template</w:t>
       </w:r>
-      <w:proofErr w:type="spellEnd"/>
       <w:r>
         <w:rPr>
           <w:rStyle w:val="Appelnotedebasdep"/>
@@ -12320,15 +12278,7 @@
         <w:t>de la fo</w:t>
       </w:r>
       <w:r>
-        <w:t xml:space="preserve">rme suivante : version </w:t>
-      </w:r>
-      <w:proofErr w:type="spellStart"/>
-      <w:r>
-        <w:t>X.x</w:t>
-      </w:r>
-      <w:proofErr w:type="spellEnd"/>
-      <w:r>
-        <w:t>.</w:t>
+        <w:t>rme suivante : version X.x.</w:t>
       </w:r>
     </w:p>
     <w:p>
@@ -12356,11 +12306,11 @@
       <w:r>
         <w:t xml:space="preserve">Répertoire </w:t>
       </w:r>
-      <w:bookmarkEnd w:id="220"/>
       <w:bookmarkEnd w:id="221"/>
       <w:bookmarkEnd w:id="222"/>
       <w:bookmarkEnd w:id="223"/>
       <w:bookmarkEnd w:id="224"/>
+      <w:bookmarkEnd w:id="225"/>
       <w:r>
         <w:t>Documents</w:t>
       </w:r>
@@ -12387,14 +12337,12 @@
       <w:pPr>
         <w:pStyle w:val="Text-st"/>
       </w:pPr>
-      <w:proofErr w:type="gramStart"/>
       <w:r>
         <w:t>.</w:t>
       </w:r>
       <w:r>
         <w:t>/</w:t>
       </w:r>
-      <w:proofErr w:type="gramEnd"/>
       <w:r>
         <w:t>WAVCONTACT</w:t>
       </w:r>
@@ -12410,6 +12358,7 @@
         <w:pStyle w:val="Text-st"/>
       </w:pPr>
       <w:r>
+        <w:lastRenderedPageBreak/>
         <w:t xml:space="preserve">À sa racine, le journal de bord et le planning s’y retrouvent, afin d’en </w:t>
       </w:r>
       <w:r>
@@ -12424,7 +12373,6 @@
         <w:pStyle w:val="Titre4"/>
       </w:pPr>
       <w:r>
-        <w:lastRenderedPageBreak/>
         <w:t>Ce répertoire est lui-même décomposé en :</w:t>
       </w:r>
     </w:p>
@@ -12575,37 +12523,8 @@
         <w:ind w:left="2694" w:hanging="2694"/>
       </w:pPr>
       <w:r>
-        <w:t xml:space="preserve">SCRUM : contient le </w:t>
-      </w:r>
-      <w:proofErr w:type="spellStart"/>
-      <w:r>
-        <w:t>Burndown</w:t>
-      </w:r>
-      <w:proofErr w:type="spellEnd"/>
-      <w:r>
-        <w:t xml:space="preserve"> chart, le </w:t>
-      </w:r>
-      <w:proofErr w:type="spellStart"/>
-      <w:r>
-        <w:t>product</w:t>
-      </w:r>
-      <w:proofErr w:type="spellEnd"/>
-      <w:r>
-        <w:t xml:space="preserve"> </w:t>
-      </w:r>
-      <w:proofErr w:type="spellStart"/>
-      <w:r>
-        <w:t>backlog</w:t>
-      </w:r>
-      <w:proofErr w:type="spellEnd"/>
-      <w:r>
-        <w:t xml:space="preserve"> et le sprint </w:t>
-      </w:r>
-      <w:proofErr w:type="spellStart"/>
-      <w:r>
-        <w:t>backlog</w:t>
-      </w:r>
-      <w:proofErr w:type="spellEnd"/>
+        <w:t>SCRUM : contient le Burndown chart, le product backlog et le sprint backlog</w:t>
+      </w:r>
     </w:p>
     <w:p>
       <w:pPr>
@@ -12652,14 +12571,12 @@
       <w:pPr>
         <w:pStyle w:val="Text-st"/>
       </w:pPr>
-      <w:proofErr w:type="gramStart"/>
       <w:r>
         <w:t>.</w:t>
       </w:r>
       <w:r>
         <w:t>/</w:t>
       </w:r>
-      <w:proofErr w:type="gramEnd"/>
       <w:r>
         <w:t>WAVCONTACT</w:t>
       </w:r>
@@ -12675,6 +12592,7 @@
         <w:pStyle w:val="Titre4"/>
       </w:pPr>
       <w:r>
+        <w:lastRenderedPageBreak/>
         <w:t>Ce répertoire est lui-même décomposé en :</w:t>
       </w:r>
     </w:p>
@@ -12687,24 +12605,14 @@
         </w:numPr>
       </w:pPr>
       <w:r>
-        <w:t xml:space="preserve">API : contient l’API qui liera </w:t>
-      </w:r>
-      <w:proofErr w:type="spellStart"/>
-      <w:r>
-        <w:t>WavCo</w:t>
+        <w:t>API : contient l’API qui liera WavCo</w:t>
       </w:r>
       <w:r>
         <w:t>m</w:t>
       </w:r>
-      <w:proofErr w:type="spellEnd"/>
-      <w:r>
-        <w:t xml:space="preserve"> et </w:t>
-      </w:r>
-      <w:proofErr w:type="spellStart"/>
-      <w:r>
-        <w:t>WavMap</w:t>
-      </w:r>
-      <w:proofErr w:type="spellEnd"/>
+      <w:r>
+        <w:t xml:space="preserve"> et WavMap</w:t>
+      </w:r>
     </w:p>
     <w:p>
       <w:pPr>
@@ -12715,24 +12623,14 @@
         </w:numPr>
       </w:pPr>
       <w:r>
-        <w:t xml:space="preserve">BDD : contient les différents scripts BDD pour </w:t>
-      </w:r>
-      <w:proofErr w:type="spellStart"/>
-      <w:r>
-        <w:t>WavCo</w:t>
+        <w:t>BDD : contient les différents scripts BDD pour WavCo</w:t>
       </w:r>
       <w:r>
         <w:t>m</w:t>
       </w:r>
-      <w:proofErr w:type="spellEnd"/>
-      <w:r>
-        <w:t xml:space="preserve"> et </w:t>
-      </w:r>
-      <w:proofErr w:type="spellStart"/>
-      <w:r>
-        <w:t>WavMap</w:t>
-      </w:r>
-      <w:proofErr w:type="spellEnd"/>
+      <w:r>
+        <w:t xml:space="preserve"> et WavMap</w:t>
+      </w:r>
     </w:p>
     <w:p>
       <w:pPr>
@@ -12776,7 +12674,6 @@
         </w:numPr>
       </w:pPr>
       <w:r>
-        <w:lastRenderedPageBreak/>
         <w:t>TESTS : contient l’ensemble des tests de notre projet</w:t>
       </w:r>
     </w:p>
@@ -12788,13 +12685,8 @@
           <w:numId w:val="0"/>
         </w:numPr>
       </w:pPr>
-      <w:proofErr w:type="spellStart"/>
-      <w:r>
-        <w:t>UserCreator</w:t>
-      </w:r>
-      <w:proofErr w:type="spellEnd"/>
-      <w:r>
-        <w:t> : contient la création d’un utilisateur avec Visual Studio</w:t>
+      <w:r>
+        <w:t>UserCreator : contient la création d’un utilisateur avec Visual Studio</w:t>
       </w:r>
     </w:p>
     <w:p>
@@ -12812,16 +12704,11 @@
         <w:t>m</w:t>
       </w:r>
       <w:r>
-        <w:t xml:space="preserve">_V2 : contient l’application de </w:t>
-      </w:r>
-      <w:proofErr w:type="spellStart"/>
-      <w:r>
-        <w:t>WavCo</w:t>
+        <w:t>_V2 : contient l’application de WavCo</w:t>
       </w:r>
       <w:r>
         <w:t>m</w:t>
       </w:r>
-      <w:proofErr w:type="spellEnd"/>
       <w:r>
         <w:t xml:space="preserve"> avec Visual Studio</w:t>
       </w:r>
@@ -13018,7 +12905,11 @@
         <w:t>figer</w:t>
       </w:r>
       <w:r>
-        <w:t xml:space="preserve"> les états stables de tout ou partie des éléments du projet. Il s'agit de sauvegarder le répertoire ACCEPTATION, puis de mettre à jour les dossiers DOCUMENTS, DOCUMENTATION et ACCEPTATION avec les éléments acceptables qui doivent être </w:t>
+        <w:t xml:space="preserve"> les états stables de tout ou partie des éléments du projet. Il s'agit de sauvegarder le répertoire ACCEPTATION, puis de mettre à jour les dossiers </w:t>
+      </w:r>
+      <w:r>
+        <w:lastRenderedPageBreak/>
+        <w:t xml:space="preserve">DOCUMENTS, DOCUMENTATION et ACCEPTATION avec les éléments acceptables qui doivent être </w:t>
       </w:r>
       <w:r>
         <w:t>figés</w:t>
@@ -13074,7 +12965,6 @@
         <w:pStyle w:val="Enum-Titre1"/>
       </w:pPr>
       <w:r>
-        <w:lastRenderedPageBreak/>
         <w:t>La prise en compte de tous les documents rédigés</w:t>
       </w:r>
       <w:r>
@@ -13317,6 +13207,7 @@
         </w:numPr>
       </w:pPr>
       <w:r>
+        <w:lastRenderedPageBreak/>
         <w:t>Identifi</w:t>
       </w:r>
       <w:r>
@@ -13377,7 +13268,6 @@
         <w:pStyle w:val="Enum-Titre3"/>
       </w:pPr>
       <w:r>
-        <w:lastRenderedPageBreak/>
         <w:t>Validation</w:t>
       </w:r>
     </w:p>
@@ -13663,7 +13553,6 @@
       </w:pPr>
       <w:bookmarkStart w:id="307" w:name="_Toc96416392"/>
       <w:r>
-        <w:lastRenderedPageBreak/>
         <w:t>Méthodes, outils et règles</w:t>
       </w:r>
       <w:bookmarkEnd w:id="298"/>
@@ -14012,51 +13901,41 @@
         <w:rPr>
           <w:rFonts w:ascii="Century Gothic" w:hAnsi="Century Gothic"/>
         </w:rPr>
-        <w:t xml:space="preserve"> / </w:t>
-      </w:r>
-      <w:proofErr w:type="spellStart"/>
+        <w:t xml:space="preserve"> / WinDesign</w:t>
+      </w:r>
+    </w:p>
+    <w:p>
+      <w:pPr>
+        <w:ind w:left="3402" w:hanging="3402"/>
+      </w:pPr>
       <w:r>
         <w:rPr>
           <w:rFonts w:ascii="Century Gothic" w:hAnsi="Century Gothic"/>
         </w:rPr>
-        <w:t>WinDesign</w:t>
-      </w:r>
-      <w:proofErr w:type="spellEnd"/>
-    </w:p>
-    <w:p>
-      <w:pPr>
-        <w:ind w:left="3402" w:hanging="3402"/>
-      </w:pPr>
+        <w:t>Maquette</w:t>
+      </w:r>
       <w:r>
         <w:rPr>
           <w:rFonts w:ascii="Century Gothic" w:hAnsi="Century Gothic"/>
         </w:rPr>
-        <w:t>Maquette</w:t>
+        <w:t> :</w:t>
       </w:r>
       <w:r>
         <w:rPr>
           <w:rFonts w:ascii="Century Gothic" w:hAnsi="Century Gothic"/>
         </w:rPr>
-        <w:t> :</w:t>
+        <w:tab/>
       </w:r>
       <w:r>
         <w:rPr>
           <w:rFonts w:ascii="Century Gothic" w:hAnsi="Century Gothic"/>
         </w:rPr>
-        <w:tab/>
-      </w:r>
-      <w:proofErr w:type="spellStart"/>
+        <w:t>Balsamiq</w:t>
+      </w:r>
       <w:r>
         <w:rPr>
           <w:rFonts w:ascii="Century Gothic" w:hAnsi="Century Gothic"/>
         </w:rPr>
-        <w:t>Balsamiq</w:t>
-      </w:r>
-      <w:proofErr w:type="spellEnd"/>
-      <w:r>
-        <w:rPr>
-          <w:rFonts w:ascii="Century Gothic" w:hAnsi="Century Gothic"/>
-        </w:rPr>
         <w:t xml:space="preserve"> / Visual Studio 2019</w:t>
       </w:r>
     </w:p>
@@ -14066,6 +13945,7 @@
       </w:pPr>
       <w:bookmarkStart w:id="320" w:name="_Toc96416395"/>
       <w:r>
+        <w:lastRenderedPageBreak/>
         <w:t>Reproduction, protection, livraison</w:t>
       </w:r>
       <w:bookmarkEnd w:id="320"/>
@@ -14101,15 +13981,7 @@
         <w:t>Un contra</w:t>
       </w:r>
       <w:r>
-        <w:t>t explicite a été signé avec l’entreprise « </w:t>
-      </w:r>
-      <w:proofErr w:type="spellStart"/>
-      <w:r>
-        <w:t>Waview</w:t>
-      </w:r>
-      <w:proofErr w:type="spellEnd"/>
-      <w:r>
-        <w:t> » par tous les membres du groupe pour lequel la</w:t>
+        <w:t>t explicite a été signé avec l’entreprise « Waview » par tous les membres du groupe pour lequel la</w:t>
       </w:r>
       <w:r>
         <w:t xml:space="preserve"> reproduction n'est autorisée qu'avec l'accord du propriétaire.</w:t>
@@ -14126,7 +13998,6 @@
       <w:bookmarkStart w:id="331" w:name="_Toc351955330"/>
       <w:bookmarkStart w:id="332" w:name="_Toc96416397"/>
       <w:r>
-        <w:lastRenderedPageBreak/>
         <w:t>Livraison-installation</w:t>
       </w:r>
       <w:bookmarkEnd w:id="327"/>
@@ -14272,6 +14143,7 @@
       <w:bookmarkStart w:id="353" w:name="_Toc351955334"/>
       <w:bookmarkStart w:id="354" w:name="_Toc96416400"/>
       <w:r>
+        <w:lastRenderedPageBreak/>
         <w:t>Tests</w:t>
       </w:r>
       <w:bookmarkEnd w:id="349"/>
@@ -14377,7 +14249,6 @@
       </w:pPr>
       <w:bookmarkStart w:id="357" w:name="_Toc96416403"/>
       <w:r>
-        <w:lastRenderedPageBreak/>
         <w:t>Tests d’intégration</w:t>
       </w:r>
       <w:bookmarkEnd w:id="357"/>
@@ -14436,15 +14307,7 @@
         <w:pStyle w:val="Text-st"/>
       </w:pPr>
       <w:r>
-        <w:t xml:space="preserve">En amont de chaque acceptation et point de contrôle, nous effectuons un ordre du jour, afin que nos interlocuteurs puissent connaître les points que nous allons abordés, et un support visuel pour notre présentation à l’aide du logiciel PowerPoint accompagnée d’explication à l’oral. Tous ces documents se trouvent dans le dossier </w:t>
-      </w:r>
-      <w:proofErr w:type="gramStart"/>
-      <w:r>
-        <w:t>racine .</w:t>
-      </w:r>
-      <w:proofErr w:type="gramEnd"/>
-      <w:r>
-        <w:t>/WAVCONTACT/DOCUMENTS/DOCUMENT_REUNION.</w:t>
+        <w:t>En amont de chaque acceptation et point de contrôle, nous effectuons un ordre du jour, afin que nos interlocuteurs puissent connaître les points que nous allons abordés, et un support visuel pour notre présentation à l’aide du logiciel PowerPoint accompagnée d’explication à l’oral. Tous ces documents se trouvent dans le dossier racine ./WAVCONTACT/DOCUMENTS/DOCUMENT_REUNION.</w:t>
       </w:r>
     </w:p>
     <w:p>
@@ -14453,6 +14316,7 @@
       </w:pPr>
       <w:bookmarkStart w:id="364" w:name="_Toc96416405"/>
       <w:r>
+        <w:lastRenderedPageBreak/>
         <w:t>Conclusion</w:t>
       </w:r>
       <w:bookmarkEnd w:id="364"/>
@@ -14951,21 +14815,8 @@
         <w:szCs w:val="18"/>
         <w:lang w:val="fr-FR"/>
       </w:rPr>
-      <w:t xml:space="preserve"> </w:t>
+      <w:t xml:space="preserve"> WavContact</w:t>
     </w:r>
-    <w:proofErr w:type="spellStart"/>
-    <w:r>
-      <w:rPr>
-        <w:rFonts w:ascii="Century Gothic" w:hAnsi="Century Gothic"/>
-        <w:i/>
-        <w:iCs/>
-        <w:sz w:val="20"/>
-        <w:szCs w:val="18"/>
-        <w:lang w:val="fr-FR"/>
-      </w:rPr>
-      <w:t>WavContact</w:t>
-    </w:r>
-    <w:proofErr w:type="spellEnd"/>
   </w:p>
   <w:p>
     <w:pPr>
@@ -17498,7 +17349,6 @@
     <w:sig w:usb0="00000000" w:usb1="10000000" w:usb2="00000000" w:usb3="00000000" w:csb0="80000000" w:csb1="00000000"/>
   </w:font>
   <w:font w:name="IBM Plex Sans">
-    <w:altName w:val="IBM Plex Sans"/>
     <w:charset w:val="00"/>
     <w:family w:val="swiss"/>
     <w:pitch w:val="variable"/>
@@ -17560,6 +17410,7 @@
   </w:compat>
   <w:rsids>
     <w:rsidRoot w:val="00AD1DEF"/>
+    <w:rsid w:val="00140E67"/>
     <w:rsid w:val="004C7D16"/>
     <w:rsid w:val="00532292"/>
     <w:rsid w:val="008520D6"/>
@@ -18334,25 +18185,6 @@
 </file>
 
 <file path=customXml/item1.xml><?xml version="1.0" encoding="utf-8"?>
-<p:properties xmlns:p="http://schemas.microsoft.com/office/2006/metadata/properties" xmlns:xsi="http://www.w3.org/2001/XMLSchema-instance" xmlns:pc="http://schemas.microsoft.com/office/infopath/2007/PartnerControls">
-  <documentManagement/>
-</p:properties>
-</file>
-
-<file path=customXml/item2.xml><?xml version="1.0" encoding="utf-8"?>
-<?mso-contentType ?>
-<FormTemplates xmlns="http://schemas.microsoft.com/sharepoint/v3/contenttype/forms">
-  <Display>DocumentLibraryForm</Display>
-  <Edit>DocumentLibraryForm</Edit>
-  <New>DocumentLibraryForm</New>
-</FormTemplates>
-</file>
-
-<file path=customXml/item3.xml><?xml version="1.0" encoding="utf-8"?>
-<b:Sources xmlns:b="http://schemas.openxmlformats.org/officeDocument/2006/bibliography" xmlns="http://schemas.openxmlformats.org/officeDocument/2006/bibliography" SelectedStyle="\APASixthEditionOfficeOnline.xsl" StyleName="APA" Version="6"/>
-</file>
-
-<file path=customXml/item4.xml><?xml version="1.0" encoding="utf-8"?>
 <ct:contentTypeSchema xmlns:ct="http://schemas.microsoft.com/office/2006/metadata/contentType" xmlns:ma="http://schemas.microsoft.com/office/2006/metadata/properties/metaAttributes" ct:_="" ma:_="" ma:contentTypeName="Document" ma:contentTypeID="0x010100D62A309FFA7E9E40A6F5C76D88BC41A6" ma:contentTypeVersion="11" ma:contentTypeDescription="Crée un document." ma:contentTypeScope="" ma:versionID="e778ec7536ddd273a971ff36d048a8a5">
   <xsd:schema xmlns:xsd="http://www.w3.org/2001/XMLSchema" xmlns:xs="http://www.w3.org/2001/XMLSchema" xmlns:p="http://schemas.microsoft.com/office/2006/metadata/properties" xmlns:ns3="e7f92798-9323-4146-9e16-c58015c61c9b" xmlns:ns4="641b4b70-4db7-4bca-b7d3-dc3dcdfcb3d2" targetNamespace="http://schemas.microsoft.com/office/2006/metadata/properties" ma:root="true" ma:fieldsID="1fc7cb8cb68e83f1701ea4f5f6cfe534" ns3:_="" ns4:_="">
     <xsd:import namespace="e7f92798-9323-4146-9e16-c58015c61c9b"/>
@@ -18563,32 +18395,26 @@
 </ct:contentTypeSchema>
 </file>
 
-<file path=customXml/itemProps1.xml><?xml version="1.0" encoding="utf-8"?>
-<ds:datastoreItem xmlns:ds="http://schemas.openxmlformats.org/officeDocument/2006/customXml" ds:itemID="{2C5D02CF-D864-46A7-8407-B0D572A41C18}">
-  <ds:schemaRefs>
-    <ds:schemaRef ds:uri="http://schemas.microsoft.com/office/2006/metadata/properties"/>
-    <ds:schemaRef ds:uri="http://schemas.microsoft.com/office/infopath/2007/PartnerControls"/>
-  </ds:schemaRefs>
-</ds:datastoreItem>
+<file path=customXml/item2.xml><?xml version="1.0" encoding="utf-8"?>
+<b:Sources xmlns:b="http://schemas.openxmlformats.org/officeDocument/2006/bibliography" xmlns="http://schemas.openxmlformats.org/officeDocument/2006/bibliography" SelectedStyle="\APASixthEditionOfficeOnline.xsl" StyleName="APA" Version="6"/>
 </file>
 
-<file path=customXml/itemProps2.xml><?xml version="1.0" encoding="utf-8"?>
-<ds:datastoreItem xmlns:ds="http://schemas.openxmlformats.org/officeDocument/2006/customXml" ds:itemID="{40E04163-F924-47F0-81DC-8CA23E9FD4D9}">
-  <ds:schemaRefs>
-    <ds:schemaRef ds:uri="http://schemas.microsoft.com/sharepoint/v3/contenttype/forms"/>
-  </ds:schemaRefs>
-</ds:datastoreItem>
+<file path=customXml/item3.xml><?xml version="1.0" encoding="utf-8"?>
+<?mso-contentType ?>
+<FormTemplates xmlns="http://schemas.microsoft.com/sharepoint/v3/contenttype/forms">
+  <Display>DocumentLibraryForm</Display>
+  <Edit>DocumentLibraryForm</Edit>
+  <New>DocumentLibraryForm</New>
+</FormTemplates>
 </file>
 
-<file path=customXml/itemProps3.xml><?xml version="1.0" encoding="utf-8"?>
-<ds:datastoreItem xmlns:ds="http://schemas.openxmlformats.org/officeDocument/2006/customXml" ds:itemID="{B0F0EE6E-D7A6-4746-94B3-D2A34A7EE3CF}">
-  <ds:schemaRefs>
-    <ds:schemaRef ds:uri="http://schemas.openxmlformats.org/officeDocument/2006/bibliography"/>
-  </ds:schemaRefs>
-</ds:datastoreItem>
+<file path=customXml/item4.xml><?xml version="1.0" encoding="utf-8"?>
+<p:properties xmlns:p="http://schemas.microsoft.com/office/2006/metadata/properties" xmlns:xsi="http://www.w3.org/2001/XMLSchema-instance" xmlns:pc="http://schemas.microsoft.com/office/infopath/2007/PartnerControls">
+  <documentManagement/>
+</p:properties>
 </file>
 
-<file path=customXml/itemProps4.xml><?xml version="1.0" encoding="utf-8"?>
+<file path=customXml/itemProps1.xml><?xml version="1.0" encoding="utf-8"?>
 <ds:datastoreItem xmlns:ds="http://schemas.openxmlformats.org/officeDocument/2006/customXml" ds:itemID="{9768636D-032D-4E37-9CE6-42F98C82C816}">
   <ds:schemaRefs>
     <ds:schemaRef ds:uri="http://schemas.microsoft.com/office/2006/metadata/contentType"/>
@@ -18605,4 +18431,29 @@
     <ds:schemaRef ds:uri="http://schemas.microsoft.com/internal/obd"/>
   </ds:schemaRefs>
 </ds:datastoreItem>
+</file>
+
+<file path=customXml/itemProps2.xml><?xml version="1.0" encoding="utf-8"?>
+<ds:datastoreItem xmlns:ds="http://schemas.openxmlformats.org/officeDocument/2006/customXml" ds:itemID="{B0F0EE6E-D7A6-4746-94B3-D2A34A7EE3CF}">
+  <ds:schemaRefs>
+    <ds:schemaRef ds:uri="http://schemas.openxmlformats.org/officeDocument/2006/bibliography"/>
+  </ds:schemaRefs>
+</ds:datastoreItem>
+</file>
+
+<file path=customXml/itemProps3.xml><?xml version="1.0" encoding="utf-8"?>
+<ds:datastoreItem xmlns:ds="http://schemas.openxmlformats.org/officeDocument/2006/customXml" ds:itemID="{40E04163-F924-47F0-81DC-8CA23E9FD4D9}">
+  <ds:schemaRefs>
+    <ds:schemaRef ds:uri="http://schemas.microsoft.com/sharepoint/v3/contenttype/forms"/>
+  </ds:schemaRefs>
+</ds:datastoreItem>
+</file>
+
+<file path=customXml/itemProps4.xml><?xml version="1.0" encoding="utf-8"?>
+<ds:datastoreItem xmlns:ds="http://schemas.openxmlformats.org/officeDocument/2006/customXml" ds:itemID="{2C5D02CF-D864-46A7-8407-B0D572A41C18}">
+  <ds:schemaRefs>
+    <ds:schemaRef ds:uri="http://schemas.microsoft.com/office/2006/metadata/properties"/>
+    <ds:schemaRef ds:uri="http://schemas.microsoft.com/office/infopath/2007/PartnerControls"/>
+  </ds:schemaRefs>
+</ds:datastoreItem>
 </file>
</xml_diff>

<commit_message>
Mise à jour plan_assurance_qualite
</commit_message>
<xml_diff>
--- a/Documents/Documentation/3_Plan_assurance_qualite/Plan_assurance_qualite_V2.docx
+++ b/Documents/Documentation/3_Plan_assurance_qualite/Plan_assurance_qualite_V2.docx
@@ -4887,9 +4887,10 @@
         <w:tblLook w:val="04A0" w:firstRow="1" w:lastRow="0" w:firstColumn="1" w:lastColumn="0" w:noHBand="0" w:noVBand="1"/>
       </w:tblPr>
       <w:tblGrid>
-        <w:gridCol w:w="2263"/>
-        <w:gridCol w:w="4961"/>
-        <w:gridCol w:w="2171"/>
+        <w:gridCol w:w="1909"/>
+        <w:gridCol w:w="4524"/>
+        <w:gridCol w:w="1616"/>
+        <w:gridCol w:w="1346"/>
       </w:tblGrid>
       <w:tr>
         <w:trPr>
@@ -4898,7 +4899,7 @@
         <w:tc>
           <w:tcPr>
             <w:cnfStyle w:val="001000000000" w:firstRow="0" w:lastRow="0" w:firstColumn="1" w:lastColumn="0" w:oddVBand="0" w:evenVBand="0" w:oddHBand="0" w:evenHBand="0" w:firstRowFirstColumn="0" w:firstRowLastColumn="0" w:lastRowFirstColumn="0" w:lastRowLastColumn="0"/>
-            <w:tcW w:w="2263" w:type="dxa"/>
+            <w:tcW w:w="1909" w:type="dxa"/>
             <w:vAlign w:val="center"/>
           </w:tcPr>
           <w:p>
@@ -4919,7 +4920,7 @@
         </w:tc>
         <w:tc>
           <w:tcPr>
-            <w:tcW w:w="4961" w:type="dxa"/>
+            <w:tcW w:w="4524" w:type="dxa"/>
             <w:vAlign w:val="center"/>
           </w:tcPr>
           <w:p>
@@ -4941,7 +4942,7 @@
         </w:tc>
         <w:tc>
           <w:tcPr>
-            <w:tcW w:w="2171" w:type="dxa"/>
+            <w:tcW w:w="1616" w:type="dxa"/>
             <w:vAlign w:val="center"/>
           </w:tcPr>
           <w:p>
@@ -4958,6 +4959,26 @@
                 <w:rFonts w:ascii="Century Gothic" w:hAnsi="Century Gothic" w:cs="Aharoni"/>
               </w:rPr>
               <w:t>PAGE</w:t>
+            </w:r>
+          </w:p>
+        </w:tc>
+        <w:tc>
+          <w:tcPr>
+            <w:tcW w:w="1346" w:type="dxa"/>
+          </w:tcPr>
+          <w:p>
+            <w:pPr>
+              <w:jc w:val="center"/>
+              <w:cnfStyle w:val="100000000000" w:firstRow="1" w:lastRow="0" w:firstColumn="0" w:lastColumn="0" w:oddVBand="0" w:evenVBand="0" w:oddHBand="0" w:evenHBand="0" w:firstRowFirstColumn="0" w:firstRowLastColumn="0" w:lastRowFirstColumn="0" w:lastRowLastColumn="0"/>
+              <w:rPr>
+                <w:rFonts w:ascii="Century Gothic" w:hAnsi="Century Gothic" w:cs="Aharoni"/>
+              </w:rPr>
+            </w:pPr>
+            <w:r>
+              <w:rPr>
+                <w:rFonts w:ascii="Century Gothic" w:hAnsi="Century Gothic" w:cs="Aharoni"/>
+              </w:rPr>
+              <w:t>AUTEUR</w:t>
             </w:r>
           </w:p>
         </w:tc>
@@ -4969,7 +4990,7 @@
         <w:tc>
           <w:tcPr>
             <w:cnfStyle w:val="001000000000" w:firstRow="0" w:lastRow="0" w:firstColumn="1" w:lastColumn="0" w:oddVBand="0" w:evenVBand="0" w:oddHBand="0" w:evenHBand="0" w:firstRowFirstColumn="0" w:firstRowLastColumn="0" w:lastRowFirstColumn="0" w:lastRowLastColumn="0"/>
-            <w:tcW w:w="2263" w:type="dxa"/>
+            <w:tcW w:w="1909" w:type="dxa"/>
           </w:tcPr>
           <w:p>
             <w:pPr>
@@ -4988,7 +5009,7 @@
         </w:tc>
         <w:tc>
           <w:tcPr>
-            <w:tcW w:w="4961" w:type="dxa"/>
+            <w:tcW w:w="4524" w:type="dxa"/>
           </w:tcPr>
           <w:p>
             <w:pPr>
@@ -5007,7 +5028,7 @@
         </w:tc>
         <w:tc>
           <w:tcPr>
-            <w:tcW w:w="2171" w:type="dxa"/>
+            <w:tcW w:w="1616" w:type="dxa"/>
             <w:vAlign w:val="center"/>
           </w:tcPr>
           <w:p>
@@ -5023,6 +5044,26 @@
                 <w:rFonts w:ascii="Century Gothic" w:hAnsi="Century Gothic" w:cs="Aharoni"/>
               </w:rPr>
               <w:t>Toute</w:t>
+            </w:r>
+          </w:p>
+        </w:tc>
+        <w:tc>
+          <w:tcPr>
+            <w:tcW w:w="1346" w:type="dxa"/>
+          </w:tcPr>
+          <w:p>
+            <w:pPr>
+              <w:jc w:val="center"/>
+              <w:cnfStyle w:val="000000100000" w:firstRow="0" w:lastRow="0" w:firstColumn="0" w:lastColumn="0" w:oddVBand="0" w:evenVBand="0" w:oddHBand="1" w:evenHBand="0" w:firstRowFirstColumn="0" w:firstRowLastColumn="0" w:lastRowFirstColumn="0" w:lastRowLastColumn="0"/>
+              <w:rPr>
+                <w:rFonts w:ascii="Century Gothic" w:hAnsi="Century Gothic" w:cs="Aharoni"/>
+              </w:rPr>
+            </w:pPr>
+            <w:r>
+              <w:rPr>
+                <w:rFonts w:ascii="Century Gothic" w:hAnsi="Century Gothic" w:cs="Aharoni"/>
+              </w:rPr>
+              <w:t>CC</w:t>
             </w:r>
           </w:p>
         </w:tc>
@@ -5031,7 +5072,7 @@
         <w:tc>
           <w:tcPr>
             <w:cnfStyle w:val="001000000000" w:firstRow="0" w:lastRow="0" w:firstColumn="1" w:lastColumn="0" w:oddVBand="0" w:evenVBand="0" w:oddHBand="0" w:evenHBand="0" w:firstRowFirstColumn="0" w:firstRowLastColumn="0" w:lastRowFirstColumn="0" w:lastRowLastColumn="0"/>
-            <w:tcW w:w="2263" w:type="dxa"/>
+            <w:tcW w:w="1909" w:type="dxa"/>
           </w:tcPr>
           <w:p>
             <w:pPr>
@@ -5050,7 +5091,7 @@
         </w:tc>
         <w:tc>
           <w:tcPr>
-            <w:tcW w:w="4961" w:type="dxa"/>
+            <w:tcW w:w="4524" w:type="dxa"/>
           </w:tcPr>
           <w:p>
             <w:pPr>
@@ -5069,7 +5110,7 @@
         </w:tc>
         <w:tc>
           <w:tcPr>
-            <w:tcW w:w="2171" w:type="dxa"/>
+            <w:tcW w:w="1616" w:type="dxa"/>
             <w:vAlign w:val="center"/>
           </w:tcPr>
           <w:p>
@@ -5085,6 +5126,26 @@
                 <w:rFonts w:ascii="Century Gothic" w:hAnsi="Century Gothic" w:cs="Aharoni"/>
               </w:rPr>
               <w:t>10</w:t>
+            </w:r>
+          </w:p>
+        </w:tc>
+        <w:tc>
+          <w:tcPr>
+            <w:tcW w:w="1346" w:type="dxa"/>
+          </w:tcPr>
+          <w:p>
+            <w:pPr>
+              <w:jc w:val="center"/>
+              <w:cnfStyle w:val="000000000000" w:firstRow="0" w:lastRow="0" w:firstColumn="0" w:lastColumn="0" w:oddVBand="0" w:evenVBand="0" w:oddHBand="0" w:evenHBand="0" w:firstRowFirstColumn="0" w:firstRowLastColumn="0" w:lastRowFirstColumn="0" w:lastRowLastColumn="0"/>
+              <w:rPr>
+                <w:rFonts w:ascii="Century Gothic" w:hAnsi="Century Gothic" w:cs="Aharoni"/>
+              </w:rPr>
+            </w:pPr>
+            <w:r>
+              <w:rPr>
+                <w:rFonts w:ascii="Century Gothic" w:hAnsi="Century Gothic" w:cs="Aharoni"/>
+              </w:rPr>
+              <w:t>CC</w:t>
             </w:r>
           </w:p>
         </w:tc>
@@ -5096,7 +5157,7 @@
         <w:tc>
           <w:tcPr>
             <w:cnfStyle w:val="001000000000" w:firstRow="0" w:lastRow="0" w:firstColumn="1" w:lastColumn="0" w:oddVBand="0" w:evenVBand="0" w:oddHBand="0" w:evenHBand="0" w:firstRowFirstColumn="0" w:firstRowLastColumn="0" w:lastRowFirstColumn="0" w:lastRowLastColumn="0"/>
-            <w:tcW w:w="2263" w:type="dxa"/>
+            <w:tcW w:w="1909" w:type="dxa"/>
           </w:tcPr>
           <w:p>
             <w:pPr>
@@ -5115,7 +5176,7 @@
         </w:tc>
         <w:tc>
           <w:tcPr>
-            <w:tcW w:w="4961" w:type="dxa"/>
+            <w:tcW w:w="4524" w:type="dxa"/>
           </w:tcPr>
           <w:p>
             <w:pPr>
@@ -5134,7 +5195,7 @@
         </w:tc>
         <w:tc>
           <w:tcPr>
-            <w:tcW w:w="2171" w:type="dxa"/>
+            <w:tcW w:w="1616" w:type="dxa"/>
             <w:vAlign w:val="center"/>
           </w:tcPr>
           <w:p>
@@ -5150,6 +5211,26 @@
                 <w:rFonts w:ascii="Century Gothic" w:hAnsi="Century Gothic" w:cs="Aharoni"/>
               </w:rPr>
               <w:t>11</w:t>
+            </w:r>
+          </w:p>
+        </w:tc>
+        <w:tc>
+          <w:tcPr>
+            <w:tcW w:w="1346" w:type="dxa"/>
+          </w:tcPr>
+          <w:p>
+            <w:pPr>
+              <w:jc w:val="center"/>
+              <w:cnfStyle w:val="000000100000" w:firstRow="0" w:lastRow="0" w:firstColumn="0" w:lastColumn="0" w:oddVBand="0" w:evenVBand="0" w:oddHBand="1" w:evenHBand="0" w:firstRowFirstColumn="0" w:firstRowLastColumn="0" w:lastRowFirstColumn="0" w:lastRowLastColumn="0"/>
+              <w:rPr>
+                <w:rFonts w:ascii="Century Gothic" w:hAnsi="Century Gothic" w:cs="Aharoni"/>
+              </w:rPr>
+            </w:pPr>
+            <w:r>
+              <w:rPr>
+                <w:rFonts w:ascii="Century Gothic" w:hAnsi="Century Gothic" w:cs="Aharoni"/>
+              </w:rPr>
+              <w:t>CC</w:t>
             </w:r>
           </w:p>
         </w:tc>
@@ -5158,7 +5239,7 @@
         <w:tc>
           <w:tcPr>
             <w:cnfStyle w:val="001000000000" w:firstRow="0" w:lastRow="0" w:firstColumn="1" w:lastColumn="0" w:oddVBand="0" w:evenVBand="0" w:oddHBand="0" w:evenHBand="0" w:firstRowFirstColumn="0" w:firstRowLastColumn="0" w:lastRowFirstColumn="0" w:lastRowLastColumn="0"/>
-            <w:tcW w:w="2263" w:type="dxa"/>
+            <w:tcW w:w="1909" w:type="dxa"/>
           </w:tcPr>
           <w:p>
             <w:pPr>
@@ -5177,7 +5258,7 @@
         </w:tc>
         <w:tc>
           <w:tcPr>
-            <w:tcW w:w="4961" w:type="dxa"/>
+            <w:tcW w:w="4524" w:type="dxa"/>
           </w:tcPr>
           <w:p>
             <w:pPr>
@@ -5208,7 +5289,7 @@
         </w:tc>
         <w:tc>
           <w:tcPr>
-            <w:tcW w:w="2171" w:type="dxa"/>
+            <w:tcW w:w="1616" w:type="dxa"/>
             <w:vAlign w:val="center"/>
           </w:tcPr>
           <w:p>
@@ -5224,6 +5305,26 @@
                 <w:rFonts w:ascii="Century Gothic" w:hAnsi="Century Gothic" w:cs="Aharoni"/>
               </w:rPr>
               <w:t>21</w:t>
+            </w:r>
+          </w:p>
+        </w:tc>
+        <w:tc>
+          <w:tcPr>
+            <w:tcW w:w="1346" w:type="dxa"/>
+          </w:tcPr>
+          <w:p>
+            <w:pPr>
+              <w:jc w:val="center"/>
+              <w:cnfStyle w:val="000000000000" w:firstRow="0" w:lastRow="0" w:firstColumn="0" w:lastColumn="0" w:oddVBand="0" w:evenVBand="0" w:oddHBand="0" w:evenHBand="0" w:firstRowFirstColumn="0" w:firstRowLastColumn="0" w:lastRowFirstColumn="0" w:lastRowLastColumn="0"/>
+              <w:rPr>
+                <w:rFonts w:ascii="Century Gothic" w:hAnsi="Century Gothic" w:cs="Aharoni"/>
+              </w:rPr>
+            </w:pPr>
+            <w:r>
+              <w:rPr>
+                <w:rFonts w:ascii="Century Gothic" w:hAnsi="Century Gothic" w:cs="Aharoni"/>
+              </w:rPr>
+              <w:t>CC</w:t>
             </w:r>
           </w:p>
         </w:tc>
@@ -5235,7 +5336,7 @@
         <w:tc>
           <w:tcPr>
             <w:cnfStyle w:val="001000000000" w:firstRow="0" w:lastRow="0" w:firstColumn="1" w:lastColumn="0" w:oddVBand="0" w:evenVBand="0" w:oddHBand="0" w:evenHBand="0" w:firstRowFirstColumn="0" w:firstRowLastColumn="0" w:lastRowFirstColumn="0" w:lastRowLastColumn="0"/>
-            <w:tcW w:w="2263" w:type="dxa"/>
+            <w:tcW w:w="1909" w:type="dxa"/>
           </w:tcPr>
           <w:p>
             <w:pPr>
@@ -5254,7 +5355,7 @@
         </w:tc>
         <w:tc>
           <w:tcPr>
-            <w:tcW w:w="4961" w:type="dxa"/>
+            <w:tcW w:w="4524" w:type="dxa"/>
           </w:tcPr>
           <w:p>
             <w:pPr>
@@ -5273,7 +5374,7 @@
         </w:tc>
         <w:tc>
           <w:tcPr>
-            <w:tcW w:w="2171" w:type="dxa"/>
+            <w:tcW w:w="1616" w:type="dxa"/>
             <w:vAlign w:val="center"/>
           </w:tcPr>
           <w:p>
@@ -5289,6 +5390,26 @@
                 <w:rFonts w:ascii="Century Gothic" w:hAnsi="Century Gothic" w:cs="Aharoni"/>
               </w:rPr>
               <w:t>25 et 26</w:t>
+            </w:r>
+          </w:p>
+        </w:tc>
+        <w:tc>
+          <w:tcPr>
+            <w:tcW w:w="1346" w:type="dxa"/>
+          </w:tcPr>
+          <w:p>
+            <w:pPr>
+              <w:jc w:val="center"/>
+              <w:cnfStyle w:val="000000100000" w:firstRow="0" w:lastRow="0" w:firstColumn="0" w:lastColumn="0" w:oddVBand="0" w:evenVBand="0" w:oddHBand="1" w:evenHBand="0" w:firstRowFirstColumn="0" w:firstRowLastColumn="0" w:lastRowFirstColumn="0" w:lastRowLastColumn="0"/>
+              <w:rPr>
+                <w:rFonts w:ascii="Century Gothic" w:hAnsi="Century Gothic" w:cs="Aharoni"/>
+              </w:rPr>
+            </w:pPr>
+            <w:r>
+              <w:rPr>
+                <w:rFonts w:ascii="Century Gothic" w:hAnsi="Century Gothic" w:cs="Aharoni"/>
+              </w:rPr>
+              <w:t>CC</w:t>
             </w:r>
           </w:p>
         </w:tc>
@@ -5297,7 +5418,7 @@
         <w:tc>
           <w:tcPr>
             <w:cnfStyle w:val="001000000000" w:firstRow="0" w:lastRow="0" w:firstColumn="1" w:lastColumn="0" w:oddVBand="0" w:evenVBand="0" w:oddHBand="0" w:evenHBand="0" w:firstRowFirstColumn="0" w:firstRowLastColumn="0" w:lastRowFirstColumn="0" w:lastRowLastColumn="0"/>
-            <w:tcW w:w="2263" w:type="dxa"/>
+            <w:tcW w:w="1909" w:type="dxa"/>
           </w:tcPr>
           <w:p>
             <w:pPr>
@@ -5316,7 +5437,7 @@
         </w:tc>
         <w:tc>
           <w:tcPr>
-            <w:tcW w:w="4961" w:type="dxa"/>
+            <w:tcW w:w="4524" w:type="dxa"/>
           </w:tcPr>
           <w:p>
             <w:pPr>
@@ -5369,7 +5490,7 @@
         </w:tc>
         <w:tc>
           <w:tcPr>
-            <w:tcW w:w="2171" w:type="dxa"/>
+            <w:tcW w:w="1616" w:type="dxa"/>
             <w:vAlign w:val="center"/>
           </w:tcPr>
           <w:p>
@@ -5385,6 +5506,26 @@
                 <w:rFonts w:ascii="Century Gothic" w:hAnsi="Century Gothic" w:cs="Aharoni"/>
               </w:rPr>
               <w:t>28</w:t>
+            </w:r>
+          </w:p>
+        </w:tc>
+        <w:tc>
+          <w:tcPr>
+            <w:tcW w:w="1346" w:type="dxa"/>
+          </w:tcPr>
+          <w:p>
+            <w:pPr>
+              <w:jc w:val="center"/>
+              <w:cnfStyle w:val="000000000000" w:firstRow="0" w:lastRow="0" w:firstColumn="0" w:lastColumn="0" w:oddVBand="0" w:evenVBand="0" w:oddHBand="0" w:evenHBand="0" w:firstRowFirstColumn="0" w:firstRowLastColumn="0" w:lastRowFirstColumn="0" w:lastRowLastColumn="0"/>
+              <w:rPr>
+                <w:rFonts w:ascii="Century Gothic" w:hAnsi="Century Gothic" w:cs="Aharoni"/>
+              </w:rPr>
+            </w:pPr>
+            <w:r>
+              <w:rPr>
+                <w:rFonts w:ascii="Century Gothic" w:hAnsi="Century Gothic" w:cs="Aharoni"/>
+              </w:rPr>
+              <w:t>CC</w:t>
             </w:r>
           </w:p>
         </w:tc>
@@ -5396,7 +5537,7 @@
         <w:tc>
           <w:tcPr>
             <w:cnfStyle w:val="001000000000" w:firstRow="0" w:lastRow="0" w:firstColumn="1" w:lastColumn="0" w:oddVBand="0" w:evenVBand="0" w:oddHBand="0" w:evenHBand="0" w:firstRowFirstColumn="0" w:firstRowLastColumn="0" w:lastRowFirstColumn="0" w:lastRowLastColumn="0"/>
-            <w:tcW w:w="2263" w:type="dxa"/>
+            <w:tcW w:w="1909" w:type="dxa"/>
             <w:vAlign w:val="center"/>
           </w:tcPr>
           <w:p>
@@ -5416,7 +5557,7 @@
         </w:tc>
         <w:tc>
           <w:tcPr>
-            <w:tcW w:w="4961" w:type="dxa"/>
+            <w:tcW w:w="4524" w:type="dxa"/>
             <w:vAlign w:val="center"/>
           </w:tcPr>
           <w:p>
@@ -5437,7 +5578,7 @@
         </w:tc>
         <w:tc>
           <w:tcPr>
-            <w:tcW w:w="2171" w:type="dxa"/>
+            <w:tcW w:w="1616" w:type="dxa"/>
             <w:vAlign w:val="center"/>
           </w:tcPr>
           <w:p>
@@ -5453,6 +5594,26 @@
                 <w:rFonts w:ascii="Century Gothic" w:hAnsi="Century Gothic" w:cs="Aharoni"/>
               </w:rPr>
               <w:t>22 et 23</w:t>
+            </w:r>
+          </w:p>
+        </w:tc>
+        <w:tc>
+          <w:tcPr>
+            <w:tcW w:w="1346" w:type="dxa"/>
+          </w:tcPr>
+          <w:p>
+            <w:pPr>
+              <w:jc w:val="center"/>
+              <w:cnfStyle w:val="000000100000" w:firstRow="0" w:lastRow="0" w:firstColumn="0" w:lastColumn="0" w:oddVBand="0" w:evenVBand="0" w:oddHBand="1" w:evenHBand="0" w:firstRowFirstColumn="0" w:firstRowLastColumn="0" w:lastRowFirstColumn="0" w:lastRowLastColumn="0"/>
+              <w:rPr>
+                <w:rFonts w:ascii="Century Gothic" w:hAnsi="Century Gothic" w:cs="Aharoni"/>
+              </w:rPr>
+            </w:pPr>
+            <w:r>
+              <w:rPr>
+                <w:rFonts w:ascii="Century Gothic" w:hAnsi="Century Gothic" w:cs="Aharoni"/>
+              </w:rPr>
+              <w:t>CC</w:t>
             </w:r>
           </w:p>
         </w:tc>
@@ -5461,7 +5622,7 @@
         <w:tc>
           <w:tcPr>
             <w:cnfStyle w:val="001000000000" w:firstRow="0" w:lastRow="0" w:firstColumn="1" w:lastColumn="0" w:oddVBand="0" w:evenVBand="0" w:oddHBand="0" w:evenHBand="0" w:firstRowFirstColumn="0" w:firstRowLastColumn="0" w:lastRowFirstColumn="0" w:lastRowLastColumn="0"/>
-            <w:tcW w:w="2263" w:type="dxa"/>
+            <w:tcW w:w="1909" w:type="dxa"/>
             <w:vAlign w:val="center"/>
           </w:tcPr>
           <w:p>
@@ -5481,7 +5642,7 @@
         </w:tc>
         <w:tc>
           <w:tcPr>
-            <w:tcW w:w="4961" w:type="dxa"/>
+            <w:tcW w:w="4524" w:type="dxa"/>
             <w:vAlign w:val="center"/>
           </w:tcPr>
           <w:p>
@@ -5502,7 +5663,7 @@
         </w:tc>
         <w:tc>
           <w:tcPr>
-            <w:tcW w:w="2171" w:type="dxa"/>
+            <w:tcW w:w="1616" w:type="dxa"/>
             <w:vAlign w:val="center"/>
           </w:tcPr>
           <w:p>
@@ -5518,6 +5679,26 @@
                 <w:rFonts w:ascii="Century Gothic" w:hAnsi="Century Gothic" w:cs="Aharoni"/>
               </w:rPr>
               <w:t>22 et 23</w:t>
+            </w:r>
+          </w:p>
+        </w:tc>
+        <w:tc>
+          <w:tcPr>
+            <w:tcW w:w="1346" w:type="dxa"/>
+          </w:tcPr>
+          <w:p>
+            <w:pPr>
+              <w:jc w:val="center"/>
+              <w:cnfStyle w:val="000000000000" w:firstRow="0" w:lastRow="0" w:firstColumn="0" w:lastColumn="0" w:oddVBand="0" w:evenVBand="0" w:oddHBand="0" w:evenHBand="0" w:firstRowFirstColumn="0" w:firstRowLastColumn="0" w:lastRowFirstColumn="0" w:lastRowLastColumn="0"/>
+              <w:rPr>
+                <w:rFonts w:ascii="Century Gothic" w:hAnsi="Century Gothic" w:cs="Aharoni"/>
+              </w:rPr>
+            </w:pPr>
+            <w:r>
+              <w:rPr>
+                <w:rFonts w:ascii="Century Gothic" w:hAnsi="Century Gothic" w:cs="Aharoni"/>
+              </w:rPr>
+              <w:t>CC</w:t>
             </w:r>
           </w:p>
         </w:tc>
@@ -11610,8 +11791,14 @@
             <w:pPr>
               <w:pStyle w:val="Text-st"/>
               <w:spacing w:after="0"/>
-            </w:pPr>
-            <w:r>
+              <w:rPr>
+                <w:lang w:val="en-US"/>
+              </w:rPr>
+            </w:pPr>
+            <w:r>
+              <w:rPr>
+                <w:lang w:val="en-US"/>
+              </w:rPr>
               <w:t>Police : Century Gothic</w:t>
             </w:r>
           </w:p>
@@ -11619,8 +11806,14 @@
             <w:pPr>
               <w:pStyle w:val="Text-st"/>
               <w:spacing w:after="0"/>
-            </w:pPr>
-            <w:r>
+              <w:rPr>
+                <w:lang w:val="en-US"/>
+              </w:rPr>
+            </w:pPr>
+            <w:r>
+              <w:rPr>
+                <w:lang w:val="en-US"/>
+              </w:rPr>
               <w:t>Taille : 12 pt</w:t>
             </w:r>
           </w:p>
@@ -12589,7 +12782,6 @@
         <w:pStyle w:val="Titre4"/>
       </w:pPr>
       <w:r>
-        <w:lastRenderedPageBreak/>
         <w:t>Ce répertoire est lui-même décomposé en :</w:t>
       </w:r>
     </w:p>
@@ -12620,6 +12812,7 @@
         </w:numPr>
       </w:pPr>
       <w:r>
+        <w:lastRenderedPageBreak/>
         <w:t>BDD : contient les différents scripts BDD pour WavCo</w:t>
       </w:r>
       <w:r>
@@ -12902,11 +13095,7 @@
         <w:t>figer</w:t>
       </w:r>
       <w:r>
-        <w:t xml:space="preserve"> les états stables de tout ou partie des éléments du projet. Il s'agit de sauvegarder le répertoire ACCEPTATION, puis de mettre à jour les dossiers </w:t>
-      </w:r>
-      <w:r>
-        <w:lastRenderedPageBreak/>
-        <w:t xml:space="preserve">DOCUMENTS, DOCUMENTATION et ACCEPTATION avec les éléments acceptables qui doivent être </w:t>
+        <w:t xml:space="preserve"> les états stables de tout ou partie des éléments du projet. Il s'agit de sauvegarder le répertoire ACCEPTATION, puis de mettre à jour les dossiers DOCUMENTS, DOCUMENTATION et ACCEPTATION avec les éléments acceptables qui doivent être </w:t>
       </w:r>
       <w:r>
         <w:t>figés</w:t>
@@ -12927,6 +13116,7 @@
       <w:bookmarkStart w:id="267" w:name="_Toc335135133"/>
       <w:bookmarkStart w:id="268" w:name="_Toc96416387"/>
       <w:r>
+        <w:lastRenderedPageBreak/>
         <w:t>Responsabilité</w:t>
       </w:r>
       <w:bookmarkEnd w:id="262"/>
@@ -13204,43 +13394,43 @@
         </w:numPr>
       </w:pPr>
       <w:r>
+        <w:t>Identifi</w:t>
+      </w:r>
+      <w:r>
+        <w:t>cation du</w:t>
+      </w:r>
+      <w:r>
+        <w:t xml:space="preserve"> problème et cré</w:t>
+      </w:r>
+      <w:r>
+        <w:t>ation d’</w:t>
+      </w:r>
+      <w:r>
+        <w:t>un formulaire de correction</w:t>
+      </w:r>
+    </w:p>
+    <w:p>
+      <w:pPr>
+        <w:pStyle w:val="Enum-Titre3"/>
+      </w:pPr>
+      <w:r>
+        <w:t>Analyse, confirmation et estimation de l'impact</w:t>
+      </w:r>
+    </w:p>
+    <w:p>
+      <w:pPr>
+        <w:pStyle w:val="Enum-Titre3"/>
+      </w:pPr>
+      <w:r>
+        <w:t>Planification des actions correctives</w:t>
+      </w:r>
+    </w:p>
+    <w:p>
+      <w:pPr>
+        <w:pStyle w:val="Enum-Titre3"/>
+      </w:pPr>
+      <w:r>
         <w:lastRenderedPageBreak/>
-        <w:t>Identifi</w:t>
-      </w:r>
-      <w:r>
-        <w:t>cation du</w:t>
-      </w:r>
-      <w:r>
-        <w:t xml:space="preserve"> problème et cré</w:t>
-      </w:r>
-      <w:r>
-        <w:t>ation d’</w:t>
-      </w:r>
-      <w:r>
-        <w:t>un formulaire de correction</w:t>
-      </w:r>
-    </w:p>
-    <w:p>
-      <w:pPr>
-        <w:pStyle w:val="Enum-Titre3"/>
-      </w:pPr>
-      <w:r>
-        <w:t>Analyse, confirmation et estimation de l'impact</w:t>
-      </w:r>
-    </w:p>
-    <w:p>
-      <w:pPr>
-        <w:pStyle w:val="Enum-Titre3"/>
-      </w:pPr>
-      <w:r>
-        <w:t>Planification des actions correctives</w:t>
-      </w:r>
-    </w:p>
-    <w:p>
-      <w:pPr>
-        <w:pStyle w:val="Enum-Titre3"/>
-      </w:pPr>
-      <w:r>
         <w:t>Correction</w:t>
       </w:r>
     </w:p>
@@ -13550,6 +13740,7 @@
       </w:pPr>
       <w:bookmarkStart w:id="307" w:name="_Toc96416392"/>
       <w:r>
+        <w:lastRenderedPageBreak/>
         <w:t>Méthodes, outils et règles</w:t>
       </w:r>
       <w:bookmarkEnd w:id="298"/>
@@ -13942,7 +14133,6 @@
       </w:pPr>
       <w:bookmarkStart w:id="320" w:name="_Toc96416395"/>
       <w:r>
-        <w:lastRenderedPageBreak/>
         <w:t>Reproduction, protection, livraison</w:t>
       </w:r>
       <w:bookmarkEnd w:id="320"/>
@@ -13995,6 +14185,7 @@
       <w:bookmarkStart w:id="331" w:name="_Toc351955330"/>
       <w:bookmarkStart w:id="332" w:name="_Toc96416397"/>
       <w:r>
+        <w:lastRenderedPageBreak/>
         <w:t>Livraison-installation</w:t>
       </w:r>
       <w:bookmarkEnd w:id="327"/>
@@ -14140,7 +14331,6 @@
       <w:bookmarkStart w:id="353" w:name="_Toc351955334"/>
       <w:bookmarkStart w:id="354" w:name="_Toc96416400"/>
       <w:r>
-        <w:lastRenderedPageBreak/>
         <w:t>Tests</w:t>
       </w:r>
       <w:bookmarkEnd w:id="349"/>
@@ -14246,6 +14436,7 @@
       </w:pPr>
       <w:bookmarkStart w:id="357" w:name="_Toc96416403"/>
       <w:r>
+        <w:lastRenderedPageBreak/>
         <w:t>Tests d’intégration</w:t>
       </w:r>
       <w:bookmarkEnd w:id="357"/>
@@ -14313,7 +14504,6 @@
       </w:pPr>
       <w:bookmarkStart w:id="364" w:name="_Toc96416405"/>
       <w:r>
-        <w:lastRenderedPageBreak/>
         <w:t>Conclusion</w:t>
       </w:r>
       <w:bookmarkEnd w:id="364"/>
@@ -17360,7 +17550,6 @@
     <w:sig w:usb0="E4002EFF" w:usb1="C000247B" w:usb2="00000009" w:usb3="00000000" w:csb0="000001FF" w:csb1="00000000"/>
   </w:font>
   <w:font w:name="Century Gothic">
-    <w:panose1 w:val="020B0502020202020204"/>
     <w:charset w:val="00"/>
     <w:family w:val="swiss"/>
     <w:pitch w:val="variable"/>
@@ -17410,6 +17599,7 @@
     <w:rsidRoot w:val="00AD1DEF"/>
     <w:rsid w:val="00140E67"/>
     <w:rsid w:val="00235371"/>
+    <w:rsid w:val="003A740B"/>
     <w:rsid w:val="004C7D16"/>
     <w:rsid w:val="00532292"/>
     <w:rsid w:val="008520D6"/>
@@ -18184,6 +18374,21 @@
 </file>
 
 <file path=customXml/item1.xml><?xml version="1.0" encoding="utf-8"?>
+<?mso-contentType ?>
+<FormTemplates xmlns="http://schemas.microsoft.com/sharepoint/v3/contenttype/forms">
+  <Display>DocumentLibraryForm</Display>
+  <Edit>DocumentLibraryForm</Edit>
+  <New>DocumentLibraryForm</New>
+</FormTemplates>
+</file>
+
+<file path=customXml/item2.xml><?xml version="1.0" encoding="utf-8"?>
+<p:properties xmlns:p="http://schemas.microsoft.com/office/2006/metadata/properties" xmlns:xsi="http://www.w3.org/2001/XMLSchema-instance" xmlns:pc="http://schemas.microsoft.com/office/infopath/2007/PartnerControls">
+  <documentManagement/>
+</p:properties>
+</file>
+
+<file path=customXml/item3.xml><?xml version="1.0" encoding="utf-8"?>
 <ct:contentTypeSchema xmlns:ct="http://schemas.microsoft.com/office/2006/metadata/contentType" xmlns:ma="http://schemas.microsoft.com/office/2006/metadata/properties/metaAttributes" ct:_="" ma:_="" ma:contentTypeName="Document" ma:contentTypeID="0x010100D62A309FFA7E9E40A6F5C76D88BC41A6" ma:contentTypeVersion="11" ma:contentTypeDescription="Crée un document." ma:contentTypeScope="" ma:versionID="e778ec7536ddd273a971ff36d048a8a5">
   <xsd:schema xmlns:xsd="http://www.w3.org/2001/XMLSchema" xmlns:xs="http://www.w3.org/2001/XMLSchema" xmlns:p="http://schemas.microsoft.com/office/2006/metadata/properties" xmlns:ns3="e7f92798-9323-4146-9e16-c58015c61c9b" xmlns:ns4="641b4b70-4db7-4bca-b7d3-dc3dcdfcb3d2" targetNamespace="http://schemas.microsoft.com/office/2006/metadata/properties" ma:root="true" ma:fieldsID="1fc7cb8cb68e83f1701ea4f5f6cfe534" ns3:_="" ns4:_="">
     <xsd:import namespace="e7f92798-9323-4146-9e16-c58015c61c9b"/>
@@ -18394,26 +18599,28 @@
 </ct:contentTypeSchema>
 </file>
 
-<file path=customXml/item2.xml><?xml version="1.0" encoding="utf-8"?>
-<p:properties xmlns:p="http://schemas.microsoft.com/office/2006/metadata/properties" xmlns:xsi="http://www.w3.org/2001/XMLSchema-instance" xmlns:pc="http://schemas.microsoft.com/office/infopath/2007/PartnerControls">
-  <documentManagement/>
-</p:properties>
-</file>
-
-<file path=customXml/item3.xml><?xml version="1.0" encoding="utf-8"?>
-<?mso-contentType ?>
-<FormTemplates xmlns="http://schemas.microsoft.com/sharepoint/v3/contenttype/forms">
-  <Display>DocumentLibraryForm</Display>
-  <Edit>DocumentLibraryForm</Edit>
-  <New>DocumentLibraryForm</New>
-</FormTemplates>
-</file>
-
 <file path=customXml/item4.xml><?xml version="1.0" encoding="utf-8"?>
 <b:Sources xmlns:b="http://schemas.openxmlformats.org/officeDocument/2006/bibliography" xmlns="http://schemas.openxmlformats.org/officeDocument/2006/bibliography" SelectedStyle="\APASixthEditionOfficeOnline.xsl" StyleName="APA" Version="6"/>
 </file>
 
 <file path=customXml/itemProps1.xml><?xml version="1.0" encoding="utf-8"?>
+<ds:datastoreItem xmlns:ds="http://schemas.openxmlformats.org/officeDocument/2006/customXml" ds:itemID="{40E04163-F924-47F0-81DC-8CA23E9FD4D9}">
+  <ds:schemaRefs>
+    <ds:schemaRef ds:uri="http://schemas.microsoft.com/sharepoint/v3/contenttype/forms"/>
+  </ds:schemaRefs>
+</ds:datastoreItem>
+</file>
+
+<file path=customXml/itemProps2.xml><?xml version="1.0" encoding="utf-8"?>
+<ds:datastoreItem xmlns:ds="http://schemas.openxmlformats.org/officeDocument/2006/customXml" ds:itemID="{2C5D02CF-D864-46A7-8407-B0D572A41C18}">
+  <ds:schemaRefs>
+    <ds:schemaRef ds:uri="http://schemas.microsoft.com/office/2006/metadata/properties"/>
+    <ds:schemaRef ds:uri="http://schemas.microsoft.com/office/infopath/2007/PartnerControls"/>
+  </ds:schemaRefs>
+</ds:datastoreItem>
+</file>
+
+<file path=customXml/itemProps3.xml><?xml version="1.0" encoding="utf-8"?>
 <ds:datastoreItem xmlns:ds="http://schemas.openxmlformats.org/officeDocument/2006/customXml" ds:itemID="{9768636D-032D-4E37-9CE6-42F98C82C816}">
   <ds:schemaRefs>
     <ds:schemaRef ds:uri="http://schemas.microsoft.com/office/2006/metadata/contentType"/>
@@ -18432,23 +18639,6 @@
 </ds:datastoreItem>
 </file>
 
-<file path=customXml/itemProps2.xml><?xml version="1.0" encoding="utf-8"?>
-<ds:datastoreItem xmlns:ds="http://schemas.openxmlformats.org/officeDocument/2006/customXml" ds:itemID="{2C5D02CF-D864-46A7-8407-B0D572A41C18}">
-  <ds:schemaRefs>
-    <ds:schemaRef ds:uri="http://schemas.microsoft.com/office/2006/metadata/properties"/>
-    <ds:schemaRef ds:uri="http://schemas.microsoft.com/office/infopath/2007/PartnerControls"/>
-  </ds:schemaRefs>
-</ds:datastoreItem>
-</file>
-
-<file path=customXml/itemProps3.xml><?xml version="1.0" encoding="utf-8"?>
-<ds:datastoreItem xmlns:ds="http://schemas.openxmlformats.org/officeDocument/2006/customXml" ds:itemID="{40E04163-F924-47F0-81DC-8CA23E9FD4D9}">
-  <ds:schemaRefs>
-    <ds:schemaRef ds:uri="http://schemas.microsoft.com/sharepoint/v3/contenttype/forms"/>
-  </ds:schemaRefs>
-</ds:datastoreItem>
-</file>
-
 <file path=customXml/itemProps4.xml><?xml version="1.0" encoding="utf-8"?>
 <ds:datastoreItem xmlns:ds="http://schemas.openxmlformats.org/officeDocument/2006/customXml" ds:itemID="{B0F0EE6E-D7A6-4746-94B3-D2A34A7EE3CF}">
   <ds:schemaRefs>

</xml_diff>

<commit_message>
Revert "Mise à jour plan_assurance_qualite"
This reverts commit 7c95235faf6e7f5794aafa5c31922594b6240b30.
</commit_message>
<xml_diff>
--- a/Documents/Documentation/3_Plan_assurance_qualite/Plan_assurance_qualite_V2.docx
+++ b/Documents/Documentation/3_Plan_assurance_qualite/Plan_assurance_qualite_V2.docx
@@ -4887,10 +4887,9 @@
         <w:tblLook w:val="04A0" w:firstRow="1" w:lastRow="0" w:firstColumn="1" w:lastColumn="0" w:noHBand="0" w:noVBand="1"/>
       </w:tblPr>
       <w:tblGrid>
-        <w:gridCol w:w="1909"/>
-        <w:gridCol w:w="4524"/>
-        <w:gridCol w:w="1616"/>
-        <w:gridCol w:w="1346"/>
+        <w:gridCol w:w="2263"/>
+        <w:gridCol w:w="4961"/>
+        <w:gridCol w:w="2171"/>
       </w:tblGrid>
       <w:tr>
         <w:trPr>
@@ -4899,7 +4898,7 @@
         <w:tc>
           <w:tcPr>
             <w:cnfStyle w:val="001000000000" w:firstRow="0" w:lastRow="0" w:firstColumn="1" w:lastColumn="0" w:oddVBand="0" w:evenVBand="0" w:oddHBand="0" w:evenHBand="0" w:firstRowFirstColumn="0" w:firstRowLastColumn="0" w:lastRowFirstColumn="0" w:lastRowLastColumn="0"/>
-            <w:tcW w:w="1909" w:type="dxa"/>
+            <w:tcW w:w="2263" w:type="dxa"/>
             <w:vAlign w:val="center"/>
           </w:tcPr>
           <w:p>
@@ -4920,7 +4919,7 @@
         </w:tc>
         <w:tc>
           <w:tcPr>
-            <w:tcW w:w="4524" w:type="dxa"/>
+            <w:tcW w:w="4961" w:type="dxa"/>
             <w:vAlign w:val="center"/>
           </w:tcPr>
           <w:p>
@@ -4942,7 +4941,7 @@
         </w:tc>
         <w:tc>
           <w:tcPr>
-            <w:tcW w:w="1616" w:type="dxa"/>
+            <w:tcW w:w="2171" w:type="dxa"/>
             <w:vAlign w:val="center"/>
           </w:tcPr>
           <w:p>
@@ -4959,26 +4958,6 @@
                 <w:rFonts w:ascii="Century Gothic" w:hAnsi="Century Gothic" w:cs="Aharoni"/>
               </w:rPr>
               <w:t>PAGE</w:t>
-            </w:r>
-          </w:p>
-        </w:tc>
-        <w:tc>
-          <w:tcPr>
-            <w:tcW w:w="1346" w:type="dxa"/>
-          </w:tcPr>
-          <w:p>
-            <w:pPr>
-              <w:jc w:val="center"/>
-              <w:cnfStyle w:val="100000000000" w:firstRow="1" w:lastRow="0" w:firstColumn="0" w:lastColumn="0" w:oddVBand="0" w:evenVBand="0" w:oddHBand="0" w:evenHBand="0" w:firstRowFirstColumn="0" w:firstRowLastColumn="0" w:lastRowFirstColumn="0" w:lastRowLastColumn="0"/>
-              <w:rPr>
-                <w:rFonts w:ascii="Century Gothic" w:hAnsi="Century Gothic" w:cs="Aharoni"/>
-              </w:rPr>
-            </w:pPr>
-            <w:r>
-              <w:rPr>
-                <w:rFonts w:ascii="Century Gothic" w:hAnsi="Century Gothic" w:cs="Aharoni"/>
-              </w:rPr>
-              <w:t>AUTEUR</w:t>
             </w:r>
           </w:p>
         </w:tc>
@@ -4990,7 +4969,7 @@
         <w:tc>
           <w:tcPr>
             <w:cnfStyle w:val="001000000000" w:firstRow="0" w:lastRow="0" w:firstColumn="1" w:lastColumn="0" w:oddVBand="0" w:evenVBand="0" w:oddHBand="0" w:evenHBand="0" w:firstRowFirstColumn="0" w:firstRowLastColumn="0" w:lastRowFirstColumn="0" w:lastRowLastColumn="0"/>
-            <w:tcW w:w="1909" w:type="dxa"/>
+            <w:tcW w:w="2263" w:type="dxa"/>
           </w:tcPr>
           <w:p>
             <w:pPr>
@@ -5009,7 +4988,7 @@
         </w:tc>
         <w:tc>
           <w:tcPr>
-            <w:tcW w:w="4524" w:type="dxa"/>
+            <w:tcW w:w="4961" w:type="dxa"/>
           </w:tcPr>
           <w:p>
             <w:pPr>
@@ -5028,7 +5007,7 @@
         </w:tc>
         <w:tc>
           <w:tcPr>
-            <w:tcW w:w="1616" w:type="dxa"/>
+            <w:tcW w:w="2171" w:type="dxa"/>
             <w:vAlign w:val="center"/>
           </w:tcPr>
           <w:p>
@@ -5044,26 +5023,6 @@
                 <w:rFonts w:ascii="Century Gothic" w:hAnsi="Century Gothic" w:cs="Aharoni"/>
               </w:rPr>
               <w:t>Toute</w:t>
-            </w:r>
-          </w:p>
-        </w:tc>
-        <w:tc>
-          <w:tcPr>
-            <w:tcW w:w="1346" w:type="dxa"/>
-          </w:tcPr>
-          <w:p>
-            <w:pPr>
-              <w:jc w:val="center"/>
-              <w:cnfStyle w:val="000000100000" w:firstRow="0" w:lastRow="0" w:firstColumn="0" w:lastColumn="0" w:oddVBand="0" w:evenVBand="0" w:oddHBand="1" w:evenHBand="0" w:firstRowFirstColumn="0" w:firstRowLastColumn="0" w:lastRowFirstColumn="0" w:lastRowLastColumn="0"/>
-              <w:rPr>
-                <w:rFonts w:ascii="Century Gothic" w:hAnsi="Century Gothic" w:cs="Aharoni"/>
-              </w:rPr>
-            </w:pPr>
-            <w:r>
-              <w:rPr>
-                <w:rFonts w:ascii="Century Gothic" w:hAnsi="Century Gothic" w:cs="Aharoni"/>
-              </w:rPr>
-              <w:t>CC</w:t>
             </w:r>
           </w:p>
         </w:tc>
@@ -5072,7 +5031,7 @@
         <w:tc>
           <w:tcPr>
             <w:cnfStyle w:val="001000000000" w:firstRow="0" w:lastRow="0" w:firstColumn="1" w:lastColumn="0" w:oddVBand="0" w:evenVBand="0" w:oddHBand="0" w:evenHBand="0" w:firstRowFirstColumn="0" w:firstRowLastColumn="0" w:lastRowFirstColumn="0" w:lastRowLastColumn="0"/>
-            <w:tcW w:w="1909" w:type="dxa"/>
+            <w:tcW w:w="2263" w:type="dxa"/>
           </w:tcPr>
           <w:p>
             <w:pPr>
@@ -5091,7 +5050,7 @@
         </w:tc>
         <w:tc>
           <w:tcPr>
-            <w:tcW w:w="4524" w:type="dxa"/>
+            <w:tcW w:w="4961" w:type="dxa"/>
           </w:tcPr>
           <w:p>
             <w:pPr>
@@ -5110,7 +5069,7 @@
         </w:tc>
         <w:tc>
           <w:tcPr>
-            <w:tcW w:w="1616" w:type="dxa"/>
+            <w:tcW w:w="2171" w:type="dxa"/>
             <w:vAlign w:val="center"/>
           </w:tcPr>
           <w:p>
@@ -5126,26 +5085,6 @@
                 <w:rFonts w:ascii="Century Gothic" w:hAnsi="Century Gothic" w:cs="Aharoni"/>
               </w:rPr>
               <w:t>10</w:t>
-            </w:r>
-          </w:p>
-        </w:tc>
-        <w:tc>
-          <w:tcPr>
-            <w:tcW w:w="1346" w:type="dxa"/>
-          </w:tcPr>
-          <w:p>
-            <w:pPr>
-              <w:jc w:val="center"/>
-              <w:cnfStyle w:val="000000000000" w:firstRow="0" w:lastRow="0" w:firstColumn="0" w:lastColumn="0" w:oddVBand="0" w:evenVBand="0" w:oddHBand="0" w:evenHBand="0" w:firstRowFirstColumn="0" w:firstRowLastColumn="0" w:lastRowFirstColumn="0" w:lastRowLastColumn="0"/>
-              <w:rPr>
-                <w:rFonts w:ascii="Century Gothic" w:hAnsi="Century Gothic" w:cs="Aharoni"/>
-              </w:rPr>
-            </w:pPr>
-            <w:r>
-              <w:rPr>
-                <w:rFonts w:ascii="Century Gothic" w:hAnsi="Century Gothic" w:cs="Aharoni"/>
-              </w:rPr>
-              <w:t>CC</w:t>
             </w:r>
           </w:p>
         </w:tc>
@@ -5157,7 +5096,7 @@
         <w:tc>
           <w:tcPr>
             <w:cnfStyle w:val="001000000000" w:firstRow="0" w:lastRow="0" w:firstColumn="1" w:lastColumn="0" w:oddVBand="0" w:evenVBand="0" w:oddHBand="0" w:evenHBand="0" w:firstRowFirstColumn="0" w:firstRowLastColumn="0" w:lastRowFirstColumn="0" w:lastRowLastColumn="0"/>
-            <w:tcW w:w="1909" w:type="dxa"/>
+            <w:tcW w:w="2263" w:type="dxa"/>
           </w:tcPr>
           <w:p>
             <w:pPr>
@@ -5176,7 +5115,7 @@
         </w:tc>
         <w:tc>
           <w:tcPr>
-            <w:tcW w:w="4524" w:type="dxa"/>
+            <w:tcW w:w="4961" w:type="dxa"/>
           </w:tcPr>
           <w:p>
             <w:pPr>
@@ -5195,7 +5134,7 @@
         </w:tc>
         <w:tc>
           <w:tcPr>
-            <w:tcW w:w="1616" w:type="dxa"/>
+            <w:tcW w:w="2171" w:type="dxa"/>
             <w:vAlign w:val="center"/>
           </w:tcPr>
           <w:p>
@@ -5211,26 +5150,6 @@
                 <w:rFonts w:ascii="Century Gothic" w:hAnsi="Century Gothic" w:cs="Aharoni"/>
               </w:rPr>
               <w:t>11</w:t>
-            </w:r>
-          </w:p>
-        </w:tc>
-        <w:tc>
-          <w:tcPr>
-            <w:tcW w:w="1346" w:type="dxa"/>
-          </w:tcPr>
-          <w:p>
-            <w:pPr>
-              <w:jc w:val="center"/>
-              <w:cnfStyle w:val="000000100000" w:firstRow="0" w:lastRow="0" w:firstColumn="0" w:lastColumn="0" w:oddVBand="0" w:evenVBand="0" w:oddHBand="1" w:evenHBand="0" w:firstRowFirstColumn="0" w:firstRowLastColumn="0" w:lastRowFirstColumn="0" w:lastRowLastColumn="0"/>
-              <w:rPr>
-                <w:rFonts w:ascii="Century Gothic" w:hAnsi="Century Gothic" w:cs="Aharoni"/>
-              </w:rPr>
-            </w:pPr>
-            <w:r>
-              <w:rPr>
-                <w:rFonts w:ascii="Century Gothic" w:hAnsi="Century Gothic" w:cs="Aharoni"/>
-              </w:rPr>
-              <w:t>CC</w:t>
             </w:r>
           </w:p>
         </w:tc>
@@ -5239,7 +5158,7 @@
         <w:tc>
           <w:tcPr>
             <w:cnfStyle w:val="001000000000" w:firstRow="0" w:lastRow="0" w:firstColumn="1" w:lastColumn="0" w:oddVBand="0" w:evenVBand="0" w:oddHBand="0" w:evenHBand="0" w:firstRowFirstColumn="0" w:firstRowLastColumn="0" w:lastRowFirstColumn="0" w:lastRowLastColumn="0"/>
-            <w:tcW w:w="1909" w:type="dxa"/>
+            <w:tcW w:w="2263" w:type="dxa"/>
           </w:tcPr>
           <w:p>
             <w:pPr>
@@ -5258,7 +5177,7 @@
         </w:tc>
         <w:tc>
           <w:tcPr>
-            <w:tcW w:w="4524" w:type="dxa"/>
+            <w:tcW w:w="4961" w:type="dxa"/>
           </w:tcPr>
           <w:p>
             <w:pPr>
@@ -5289,7 +5208,7 @@
         </w:tc>
         <w:tc>
           <w:tcPr>
-            <w:tcW w:w="1616" w:type="dxa"/>
+            <w:tcW w:w="2171" w:type="dxa"/>
             <w:vAlign w:val="center"/>
           </w:tcPr>
           <w:p>
@@ -5305,26 +5224,6 @@
                 <w:rFonts w:ascii="Century Gothic" w:hAnsi="Century Gothic" w:cs="Aharoni"/>
               </w:rPr>
               <w:t>21</w:t>
-            </w:r>
-          </w:p>
-        </w:tc>
-        <w:tc>
-          <w:tcPr>
-            <w:tcW w:w="1346" w:type="dxa"/>
-          </w:tcPr>
-          <w:p>
-            <w:pPr>
-              <w:jc w:val="center"/>
-              <w:cnfStyle w:val="000000000000" w:firstRow="0" w:lastRow="0" w:firstColumn="0" w:lastColumn="0" w:oddVBand="0" w:evenVBand="0" w:oddHBand="0" w:evenHBand="0" w:firstRowFirstColumn="0" w:firstRowLastColumn="0" w:lastRowFirstColumn="0" w:lastRowLastColumn="0"/>
-              <w:rPr>
-                <w:rFonts w:ascii="Century Gothic" w:hAnsi="Century Gothic" w:cs="Aharoni"/>
-              </w:rPr>
-            </w:pPr>
-            <w:r>
-              <w:rPr>
-                <w:rFonts w:ascii="Century Gothic" w:hAnsi="Century Gothic" w:cs="Aharoni"/>
-              </w:rPr>
-              <w:t>CC</w:t>
             </w:r>
           </w:p>
         </w:tc>
@@ -5336,7 +5235,7 @@
         <w:tc>
           <w:tcPr>
             <w:cnfStyle w:val="001000000000" w:firstRow="0" w:lastRow="0" w:firstColumn="1" w:lastColumn="0" w:oddVBand="0" w:evenVBand="0" w:oddHBand="0" w:evenHBand="0" w:firstRowFirstColumn="0" w:firstRowLastColumn="0" w:lastRowFirstColumn="0" w:lastRowLastColumn="0"/>
-            <w:tcW w:w="1909" w:type="dxa"/>
+            <w:tcW w:w="2263" w:type="dxa"/>
           </w:tcPr>
           <w:p>
             <w:pPr>
@@ -5355,7 +5254,7 @@
         </w:tc>
         <w:tc>
           <w:tcPr>
-            <w:tcW w:w="4524" w:type="dxa"/>
+            <w:tcW w:w="4961" w:type="dxa"/>
           </w:tcPr>
           <w:p>
             <w:pPr>
@@ -5374,7 +5273,7 @@
         </w:tc>
         <w:tc>
           <w:tcPr>
-            <w:tcW w:w="1616" w:type="dxa"/>
+            <w:tcW w:w="2171" w:type="dxa"/>
             <w:vAlign w:val="center"/>
           </w:tcPr>
           <w:p>
@@ -5390,26 +5289,6 @@
                 <w:rFonts w:ascii="Century Gothic" w:hAnsi="Century Gothic" w:cs="Aharoni"/>
               </w:rPr>
               <w:t>25 et 26</w:t>
-            </w:r>
-          </w:p>
-        </w:tc>
-        <w:tc>
-          <w:tcPr>
-            <w:tcW w:w="1346" w:type="dxa"/>
-          </w:tcPr>
-          <w:p>
-            <w:pPr>
-              <w:jc w:val="center"/>
-              <w:cnfStyle w:val="000000100000" w:firstRow="0" w:lastRow="0" w:firstColumn="0" w:lastColumn="0" w:oddVBand="0" w:evenVBand="0" w:oddHBand="1" w:evenHBand="0" w:firstRowFirstColumn="0" w:firstRowLastColumn="0" w:lastRowFirstColumn="0" w:lastRowLastColumn="0"/>
-              <w:rPr>
-                <w:rFonts w:ascii="Century Gothic" w:hAnsi="Century Gothic" w:cs="Aharoni"/>
-              </w:rPr>
-            </w:pPr>
-            <w:r>
-              <w:rPr>
-                <w:rFonts w:ascii="Century Gothic" w:hAnsi="Century Gothic" w:cs="Aharoni"/>
-              </w:rPr>
-              <w:t>CC</w:t>
             </w:r>
           </w:p>
         </w:tc>
@@ -5418,7 +5297,7 @@
         <w:tc>
           <w:tcPr>
             <w:cnfStyle w:val="001000000000" w:firstRow="0" w:lastRow="0" w:firstColumn="1" w:lastColumn="0" w:oddVBand="0" w:evenVBand="0" w:oddHBand="0" w:evenHBand="0" w:firstRowFirstColumn="0" w:firstRowLastColumn="0" w:lastRowFirstColumn="0" w:lastRowLastColumn="0"/>
-            <w:tcW w:w="1909" w:type="dxa"/>
+            <w:tcW w:w="2263" w:type="dxa"/>
           </w:tcPr>
           <w:p>
             <w:pPr>
@@ -5437,7 +5316,7 @@
         </w:tc>
         <w:tc>
           <w:tcPr>
-            <w:tcW w:w="4524" w:type="dxa"/>
+            <w:tcW w:w="4961" w:type="dxa"/>
           </w:tcPr>
           <w:p>
             <w:pPr>
@@ -5490,7 +5369,7 @@
         </w:tc>
         <w:tc>
           <w:tcPr>
-            <w:tcW w:w="1616" w:type="dxa"/>
+            <w:tcW w:w="2171" w:type="dxa"/>
             <w:vAlign w:val="center"/>
           </w:tcPr>
           <w:p>
@@ -5506,26 +5385,6 @@
                 <w:rFonts w:ascii="Century Gothic" w:hAnsi="Century Gothic" w:cs="Aharoni"/>
               </w:rPr>
               <w:t>28</w:t>
-            </w:r>
-          </w:p>
-        </w:tc>
-        <w:tc>
-          <w:tcPr>
-            <w:tcW w:w="1346" w:type="dxa"/>
-          </w:tcPr>
-          <w:p>
-            <w:pPr>
-              <w:jc w:val="center"/>
-              <w:cnfStyle w:val="000000000000" w:firstRow="0" w:lastRow="0" w:firstColumn="0" w:lastColumn="0" w:oddVBand="0" w:evenVBand="0" w:oddHBand="0" w:evenHBand="0" w:firstRowFirstColumn="0" w:firstRowLastColumn="0" w:lastRowFirstColumn="0" w:lastRowLastColumn="0"/>
-              <w:rPr>
-                <w:rFonts w:ascii="Century Gothic" w:hAnsi="Century Gothic" w:cs="Aharoni"/>
-              </w:rPr>
-            </w:pPr>
-            <w:r>
-              <w:rPr>
-                <w:rFonts w:ascii="Century Gothic" w:hAnsi="Century Gothic" w:cs="Aharoni"/>
-              </w:rPr>
-              <w:t>CC</w:t>
             </w:r>
           </w:p>
         </w:tc>
@@ -5537,7 +5396,7 @@
         <w:tc>
           <w:tcPr>
             <w:cnfStyle w:val="001000000000" w:firstRow="0" w:lastRow="0" w:firstColumn="1" w:lastColumn="0" w:oddVBand="0" w:evenVBand="0" w:oddHBand="0" w:evenHBand="0" w:firstRowFirstColumn="0" w:firstRowLastColumn="0" w:lastRowFirstColumn="0" w:lastRowLastColumn="0"/>
-            <w:tcW w:w="1909" w:type="dxa"/>
+            <w:tcW w:w="2263" w:type="dxa"/>
             <w:vAlign w:val="center"/>
           </w:tcPr>
           <w:p>
@@ -5557,7 +5416,7 @@
         </w:tc>
         <w:tc>
           <w:tcPr>
-            <w:tcW w:w="4524" w:type="dxa"/>
+            <w:tcW w:w="4961" w:type="dxa"/>
             <w:vAlign w:val="center"/>
           </w:tcPr>
           <w:p>
@@ -5578,7 +5437,7 @@
         </w:tc>
         <w:tc>
           <w:tcPr>
-            <w:tcW w:w="1616" w:type="dxa"/>
+            <w:tcW w:w="2171" w:type="dxa"/>
             <w:vAlign w:val="center"/>
           </w:tcPr>
           <w:p>
@@ -5594,26 +5453,6 @@
                 <w:rFonts w:ascii="Century Gothic" w:hAnsi="Century Gothic" w:cs="Aharoni"/>
               </w:rPr>
               <w:t>22 et 23</w:t>
-            </w:r>
-          </w:p>
-        </w:tc>
-        <w:tc>
-          <w:tcPr>
-            <w:tcW w:w="1346" w:type="dxa"/>
-          </w:tcPr>
-          <w:p>
-            <w:pPr>
-              <w:jc w:val="center"/>
-              <w:cnfStyle w:val="000000100000" w:firstRow="0" w:lastRow="0" w:firstColumn="0" w:lastColumn="0" w:oddVBand="0" w:evenVBand="0" w:oddHBand="1" w:evenHBand="0" w:firstRowFirstColumn="0" w:firstRowLastColumn="0" w:lastRowFirstColumn="0" w:lastRowLastColumn="0"/>
-              <w:rPr>
-                <w:rFonts w:ascii="Century Gothic" w:hAnsi="Century Gothic" w:cs="Aharoni"/>
-              </w:rPr>
-            </w:pPr>
-            <w:r>
-              <w:rPr>
-                <w:rFonts w:ascii="Century Gothic" w:hAnsi="Century Gothic" w:cs="Aharoni"/>
-              </w:rPr>
-              <w:t>CC</w:t>
             </w:r>
           </w:p>
         </w:tc>
@@ -5622,7 +5461,7 @@
         <w:tc>
           <w:tcPr>
             <w:cnfStyle w:val="001000000000" w:firstRow="0" w:lastRow="0" w:firstColumn="1" w:lastColumn="0" w:oddVBand="0" w:evenVBand="0" w:oddHBand="0" w:evenHBand="0" w:firstRowFirstColumn="0" w:firstRowLastColumn="0" w:lastRowFirstColumn="0" w:lastRowLastColumn="0"/>
-            <w:tcW w:w="1909" w:type="dxa"/>
+            <w:tcW w:w="2263" w:type="dxa"/>
             <w:vAlign w:val="center"/>
           </w:tcPr>
           <w:p>
@@ -5642,7 +5481,7 @@
         </w:tc>
         <w:tc>
           <w:tcPr>
-            <w:tcW w:w="4524" w:type="dxa"/>
+            <w:tcW w:w="4961" w:type="dxa"/>
             <w:vAlign w:val="center"/>
           </w:tcPr>
           <w:p>
@@ -5663,7 +5502,7 @@
         </w:tc>
         <w:tc>
           <w:tcPr>
-            <w:tcW w:w="1616" w:type="dxa"/>
+            <w:tcW w:w="2171" w:type="dxa"/>
             <w:vAlign w:val="center"/>
           </w:tcPr>
           <w:p>
@@ -5679,26 +5518,6 @@
                 <w:rFonts w:ascii="Century Gothic" w:hAnsi="Century Gothic" w:cs="Aharoni"/>
               </w:rPr>
               <w:t>22 et 23</w:t>
-            </w:r>
-          </w:p>
-        </w:tc>
-        <w:tc>
-          <w:tcPr>
-            <w:tcW w:w="1346" w:type="dxa"/>
-          </w:tcPr>
-          <w:p>
-            <w:pPr>
-              <w:jc w:val="center"/>
-              <w:cnfStyle w:val="000000000000" w:firstRow="0" w:lastRow="0" w:firstColumn="0" w:lastColumn="0" w:oddVBand="0" w:evenVBand="0" w:oddHBand="0" w:evenHBand="0" w:firstRowFirstColumn="0" w:firstRowLastColumn="0" w:lastRowFirstColumn="0" w:lastRowLastColumn="0"/>
-              <w:rPr>
-                <w:rFonts w:ascii="Century Gothic" w:hAnsi="Century Gothic" w:cs="Aharoni"/>
-              </w:rPr>
-            </w:pPr>
-            <w:r>
-              <w:rPr>
-                <w:rFonts w:ascii="Century Gothic" w:hAnsi="Century Gothic" w:cs="Aharoni"/>
-              </w:rPr>
-              <w:t>CC</w:t>
             </w:r>
           </w:p>
         </w:tc>
@@ -11791,14 +11610,8 @@
             <w:pPr>
               <w:pStyle w:val="Text-st"/>
               <w:spacing w:after="0"/>
-              <w:rPr>
-                <w:lang w:val="en-US"/>
-              </w:rPr>
-            </w:pPr>
-            <w:r>
-              <w:rPr>
-                <w:lang w:val="en-US"/>
-              </w:rPr>
+            </w:pPr>
+            <w:r>
               <w:t>Police : Century Gothic</w:t>
             </w:r>
           </w:p>
@@ -11806,14 +11619,8 @@
             <w:pPr>
               <w:pStyle w:val="Text-st"/>
               <w:spacing w:after="0"/>
-              <w:rPr>
-                <w:lang w:val="en-US"/>
-              </w:rPr>
-            </w:pPr>
-            <w:r>
-              <w:rPr>
-                <w:lang w:val="en-US"/>
-              </w:rPr>
+            </w:pPr>
+            <w:r>
               <w:t>Taille : 12 pt</w:t>
             </w:r>
           </w:p>
@@ -12782,6 +12589,7 @@
         <w:pStyle w:val="Titre4"/>
       </w:pPr>
       <w:r>
+        <w:lastRenderedPageBreak/>
         <w:t>Ce répertoire est lui-même décomposé en :</w:t>
       </w:r>
     </w:p>
@@ -12812,7 +12620,6 @@
         </w:numPr>
       </w:pPr>
       <w:r>
-        <w:lastRenderedPageBreak/>
         <w:t>BDD : contient les différents scripts BDD pour WavCo</w:t>
       </w:r>
       <w:r>
@@ -13095,7 +12902,11 @@
         <w:t>figer</w:t>
       </w:r>
       <w:r>
-        <w:t xml:space="preserve"> les états stables de tout ou partie des éléments du projet. Il s'agit de sauvegarder le répertoire ACCEPTATION, puis de mettre à jour les dossiers DOCUMENTS, DOCUMENTATION et ACCEPTATION avec les éléments acceptables qui doivent être </w:t>
+        <w:t xml:space="preserve"> les états stables de tout ou partie des éléments du projet. Il s'agit de sauvegarder le répertoire ACCEPTATION, puis de mettre à jour les dossiers </w:t>
+      </w:r>
+      <w:r>
+        <w:lastRenderedPageBreak/>
+        <w:t xml:space="preserve">DOCUMENTS, DOCUMENTATION et ACCEPTATION avec les éléments acceptables qui doivent être </w:t>
       </w:r>
       <w:r>
         <w:t>figés</w:t>
@@ -13116,7 +12927,6 @@
       <w:bookmarkStart w:id="267" w:name="_Toc335135133"/>
       <w:bookmarkStart w:id="268" w:name="_Toc96416387"/>
       <w:r>
-        <w:lastRenderedPageBreak/>
         <w:t>Responsabilité</w:t>
       </w:r>
       <w:bookmarkEnd w:id="262"/>
@@ -13394,6 +13204,7 @@
         </w:numPr>
       </w:pPr>
       <w:r>
+        <w:lastRenderedPageBreak/>
         <w:t>Identifi</w:t>
       </w:r>
       <w:r>
@@ -13430,7 +13241,6 @@
         <w:pStyle w:val="Enum-Titre3"/>
       </w:pPr>
       <w:r>
-        <w:lastRenderedPageBreak/>
         <w:t>Correction</w:t>
       </w:r>
     </w:p>
@@ -13740,7 +13550,6 @@
       </w:pPr>
       <w:bookmarkStart w:id="307" w:name="_Toc96416392"/>
       <w:r>
-        <w:lastRenderedPageBreak/>
         <w:t>Méthodes, outils et règles</w:t>
       </w:r>
       <w:bookmarkEnd w:id="298"/>
@@ -14133,6 +13942,7 @@
       </w:pPr>
       <w:bookmarkStart w:id="320" w:name="_Toc96416395"/>
       <w:r>
+        <w:lastRenderedPageBreak/>
         <w:t>Reproduction, protection, livraison</w:t>
       </w:r>
       <w:bookmarkEnd w:id="320"/>
@@ -14185,7 +13995,6 @@
       <w:bookmarkStart w:id="331" w:name="_Toc351955330"/>
       <w:bookmarkStart w:id="332" w:name="_Toc96416397"/>
       <w:r>
-        <w:lastRenderedPageBreak/>
         <w:t>Livraison-installation</w:t>
       </w:r>
       <w:bookmarkEnd w:id="327"/>
@@ -14331,6 +14140,7 @@
       <w:bookmarkStart w:id="353" w:name="_Toc351955334"/>
       <w:bookmarkStart w:id="354" w:name="_Toc96416400"/>
       <w:r>
+        <w:lastRenderedPageBreak/>
         <w:t>Tests</w:t>
       </w:r>
       <w:bookmarkEnd w:id="349"/>
@@ -14436,7 +14246,6 @@
       </w:pPr>
       <w:bookmarkStart w:id="357" w:name="_Toc96416403"/>
       <w:r>
-        <w:lastRenderedPageBreak/>
         <w:t>Tests d’intégration</w:t>
       </w:r>
       <w:bookmarkEnd w:id="357"/>
@@ -14504,6 +14313,7 @@
       </w:pPr>
       <w:bookmarkStart w:id="364" w:name="_Toc96416405"/>
       <w:r>
+        <w:lastRenderedPageBreak/>
         <w:t>Conclusion</w:t>
       </w:r>
       <w:bookmarkEnd w:id="364"/>
@@ -17550,6 +17360,7 @@
     <w:sig w:usb0="E4002EFF" w:usb1="C000247B" w:usb2="00000009" w:usb3="00000000" w:csb0="000001FF" w:csb1="00000000"/>
   </w:font>
   <w:font w:name="Century Gothic">
+    <w:panose1 w:val="020B0502020202020204"/>
     <w:charset w:val="00"/>
     <w:family w:val="swiss"/>
     <w:pitch w:val="variable"/>
@@ -17599,7 +17410,6 @@
     <w:rsidRoot w:val="00AD1DEF"/>
     <w:rsid w:val="00140E67"/>
     <w:rsid w:val="00235371"/>
-    <w:rsid w:val="003A740B"/>
     <w:rsid w:val="004C7D16"/>
     <w:rsid w:val="00532292"/>
     <w:rsid w:val="008520D6"/>
@@ -18374,21 +18184,6 @@
 </file>
 
 <file path=customXml/item1.xml><?xml version="1.0" encoding="utf-8"?>
-<?mso-contentType ?>
-<FormTemplates xmlns="http://schemas.microsoft.com/sharepoint/v3/contenttype/forms">
-  <Display>DocumentLibraryForm</Display>
-  <Edit>DocumentLibraryForm</Edit>
-  <New>DocumentLibraryForm</New>
-</FormTemplates>
-</file>
-
-<file path=customXml/item2.xml><?xml version="1.0" encoding="utf-8"?>
-<p:properties xmlns:p="http://schemas.microsoft.com/office/2006/metadata/properties" xmlns:xsi="http://www.w3.org/2001/XMLSchema-instance" xmlns:pc="http://schemas.microsoft.com/office/infopath/2007/PartnerControls">
-  <documentManagement/>
-</p:properties>
-</file>
-
-<file path=customXml/item3.xml><?xml version="1.0" encoding="utf-8"?>
 <ct:contentTypeSchema xmlns:ct="http://schemas.microsoft.com/office/2006/metadata/contentType" xmlns:ma="http://schemas.microsoft.com/office/2006/metadata/properties/metaAttributes" ct:_="" ma:_="" ma:contentTypeName="Document" ma:contentTypeID="0x010100D62A309FFA7E9E40A6F5C76D88BC41A6" ma:contentTypeVersion="11" ma:contentTypeDescription="Crée un document." ma:contentTypeScope="" ma:versionID="e778ec7536ddd273a971ff36d048a8a5">
   <xsd:schema xmlns:xsd="http://www.w3.org/2001/XMLSchema" xmlns:xs="http://www.w3.org/2001/XMLSchema" xmlns:p="http://schemas.microsoft.com/office/2006/metadata/properties" xmlns:ns3="e7f92798-9323-4146-9e16-c58015c61c9b" xmlns:ns4="641b4b70-4db7-4bca-b7d3-dc3dcdfcb3d2" targetNamespace="http://schemas.microsoft.com/office/2006/metadata/properties" ma:root="true" ma:fieldsID="1fc7cb8cb68e83f1701ea4f5f6cfe534" ns3:_="" ns4:_="">
     <xsd:import namespace="e7f92798-9323-4146-9e16-c58015c61c9b"/>
@@ -18599,28 +18394,26 @@
 </ct:contentTypeSchema>
 </file>
 
+<file path=customXml/item2.xml><?xml version="1.0" encoding="utf-8"?>
+<p:properties xmlns:p="http://schemas.microsoft.com/office/2006/metadata/properties" xmlns:xsi="http://www.w3.org/2001/XMLSchema-instance" xmlns:pc="http://schemas.microsoft.com/office/infopath/2007/PartnerControls">
+  <documentManagement/>
+</p:properties>
+</file>
+
+<file path=customXml/item3.xml><?xml version="1.0" encoding="utf-8"?>
+<?mso-contentType ?>
+<FormTemplates xmlns="http://schemas.microsoft.com/sharepoint/v3/contenttype/forms">
+  <Display>DocumentLibraryForm</Display>
+  <Edit>DocumentLibraryForm</Edit>
+  <New>DocumentLibraryForm</New>
+</FormTemplates>
+</file>
+
 <file path=customXml/item4.xml><?xml version="1.0" encoding="utf-8"?>
 <b:Sources xmlns:b="http://schemas.openxmlformats.org/officeDocument/2006/bibliography" xmlns="http://schemas.openxmlformats.org/officeDocument/2006/bibliography" SelectedStyle="\APASixthEditionOfficeOnline.xsl" StyleName="APA" Version="6"/>
 </file>
 
 <file path=customXml/itemProps1.xml><?xml version="1.0" encoding="utf-8"?>
-<ds:datastoreItem xmlns:ds="http://schemas.openxmlformats.org/officeDocument/2006/customXml" ds:itemID="{40E04163-F924-47F0-81DC-8CA23E9FD4D9}">
-  <ds:schemaRefs>
-    <ds:schemaRef ds:uri="http://schemas.microsoft.com/sharepoint/v3/contenttype/forms"/>
-  </ds:schemaRefs>
-</ds:datastoreItem>
-</file>
-
-<file path=customXml/itemProps2.xml><?xml version="1.0" encoding="utf-8"?>
-<ds:datastoreItem xmlns:ds="http://schemas.openxmlformats.org/officeDocument/2006/customXml" ds:itemID="{2C5D02CF-D864-46A7-8407-B0D572A41C18}">
-  <ds:schemaRefs>
-    <ds:schemaRef ds:uri="http://schemas.microsoft.com/office/2006/metadata/properties"/>
-    <ds:schemaRef ds:uri="http://schemas.microsoft.com/office/infopath/2007/PartnerControls"/>
-  </ds:schemaRefs>
-</ds:datastoreItem>
-</file>
-
-<file path=customXml/itemProps3.xml><?xml version="1.0" encoding="utf-8"?>
 <ds:datastoreItem xmlns:ds="http://schemas.openxmlformats.org/officeDocument/2006/customXml" ds:itemID="{9768636D-032D-4E37-9CE6-42F98C82C816}">
   <ds:schemaRefs>
     <ds:schemaRef ds:uri="http://schemas.microsoft.com/office/2006/metadata/contentType"/>
@@ -18639,6 +18432,23 @@
 </ds:datastoreItem>
 </file>
 
+<file path=customXml/itemProps2.xml><?xml version="1.0" encoding="utf-8"?>
+<ds:datastoreItem xmlns:ds="http://schemas.openxmlformats.org/officeDocument/2006/customXml" ds:itemID="{2C5D02CF-D864-46A7-8407-B0D572A41C18}">
+  <ds:schemaRefs>
+    <ds:schemaRef ds:uri="http://schemas.microsoft.com/office/2006/metadata/properties"/>
+    <ds:schemaRef ds:uri="http://schemas.microsoft.com/office/infopath/2007/PartnerControls"/>
+  </ds:schemaRefs>
+</ds:datastoreItem>
+</file>
+
+<file path=customXml/itemProps3.xml><?xml version="1.0" encoding="utf-8"?>
+<ds:datastoreItem xmlns:ds="http://schemas.openxmlformats.org/officeDocument/2006/customXml" ds:itemID="{40E04163-F924-47F0-81DC-8CA23E9FD4D9}">
+  <ds:schemaRefs>
+    <ds:schemaRef ds:uri="http://schemas.microsoft.com/sharepoint/v3/contenttype/forms"/>
+  </ds:schemaRefs>
+</ds:datastoreItem>
+</file>
+
 <file path=customXml/itemProps4.xml><?xml version="1.0" encoding="utf-8"?>
 <ds:datastoreItem xmlns:ds="http://schemas.openxmlformats.org/officeDocument/2006/customXml" ds:itemID="{B0F0EE6E-D7A6-4746-94B3-D2A34A7EE3CF}">
   <ds:schemaRefs>

</xml_diff>